<commit_message>
Lab 10 Keyboard finalized
</commit_message>
<xml_diff>
--- a/Lab_10/Homework10_A2.docx
+++ b/Lab_10/Homework10_A2.docx
@@ -625,10 +625,10 @@
         <w:tblLook w:val="04A0" w:firstRow="1" w:lastRow="0" w:firstColumn="1" w:lastColumn="0" w:noHBand="0" w:noVBand="1"/>
       </w:tblPr>
       <w:tblGrid>
-        <w:gridCol w:w="2251"/>
-        <w:gridCol w:w="2443"/>
-        <w:gridCol w:w="2443"/>
-        <w:gridCol w:w="2491"/>
+        <w:gridCol w:w="2144"/>
+        <w:gridCol w:w="2467"/>
+        <w:gridCol w:w="2467"/>
+        <w:gridCol w:w="2550"/>
       </w:tblGrid>
       <w:tr>
         <w:tc>
@@ -1372,7 +1372,43 @@
               <w:rPr>
                 <w:rFonts w:cstheme="minorHAnsi"/>
               </w:rPr>
-              <w:t xml:space="preserve"> we declared a struct type to store all ports and pins of the keyboard, this for easiness of use</w:t>
+              <w:t xml:space="preserve"> we declared</w:t>
+            </w:r>
+            <w:r>
+              <w:rPr>
+                <w:rFonts w:cstheme="minorHAnsi"/>
+              </w:rPr>
+              <w:t xml:space="preserve"> the two timers (4ms for each column’s scan, 50ms as the debouncing allowed time), and</w:t>
+            </w:r>
+            <w:r>
+              <w:rPr>
+                <w:rFonts w:cstheme="minorHAnsi"/>
+              </w:rPr>
+              <w:t xml:space="preserve"> a struct type to store all ports and pins </w:t>
+            </w:r>
+            <w:r>
+              <w:rPr>
+                <w:rFonts w:cstheme="minorHAnsi"/>
+              </w:rPr>
+              <w:t>relative to the</w:t>
+            </w:r>
+            <w:r>
+              <w:rPr>
+                <w:rFonts w:cstheme="minorHAnsi"/>
+              </w:rPr>
+              <w:t xml:space="preserve"> keyboard</w:t>
+            </w:r>
+            <w:r>
+              <w:rPr>
+                <w:rFonts w:cstheme="minorHAnsi"/>
+              </w:rPr>
+              <w:t xml:space="preserve"> connections:</w:t>
+            </w:r>
+            <w:r>
+              <w:rPr>
+                <w:rFonts w:cstheme="minorHAnsi"/>
+              </w:rPr>
+              <w:t xml:space="preserve"> this</w:t>
             </w:r>
             <w:r>
               <w:rPr>
@@ -1384,7 +1420,49 @@
               <w:rPr>
                 <w:rFonts w:cstheme="minorHAnsi"/>
               </w:rPr>
-              <w:t xml:space="preserve"> by accessing the data structures </w:t>
+              <w:t xml:space="preserve"> for easiness of use</w:t>
+            </w:r>
+            <w:r>
+              <w:rPr>
+                <w:rFonts w:cstheme="minorHAnsi"/>
+              </w:rPr>
+              <w:t xml:space="preserve"> in the code</w:t>
+            </w:r>
+            <w:r>
+              <w:rPr>
+                <w:rFonts w:cstheme="minorHAnsi"/>
+              </w:rPr>
+              <w:t>,</w:t>
+            </w:r>
+            <w:r>
+              <w:rPr>
+                <w:rFonts w:cstheme="minorHAnsi"/>
+              </w:rPr>
+              <w:t xml:space="preserve"> by </w:t>
+            </w:r>
+            <w:r>
+              <w:rPr>
+                <w:rFonts w:cstheme="minorHAnsi"/>
+              </w:rPr>
+              <w:t xml:space="preserve">allowing </w:t>
+            </w:r>
+            <w:r>
+              <w:rPr>
+                <w:rFonts w:cstheme="minorHAnsi"/>
+              </w:rPr>
+              <w:t>access</w:t>
+            </w:r>
+            <w:r>
+              <w:rPr>
+                <w:rFonts w:cstheme="minorHAnsi"/>
+              </w:rPr>
+              <w:t xml:space="preserve"> to </w:t>
+            </w:r>
+            <w:r>
+              <w:rPr>
+                <w:rFonts w:cstheme="minorHAnsi"/>
+              </w:rPr>
+              <w:t xml:space="preserve">the data structures </w:t>
             </w:r>
             <w:r>
               <w:rPr>
@@ -1418,13 +1496,61 @@
               <w:rPr>
                 <w:rFonts w:cstheme="minorHAnsi"/>
               </w:rPr>
-              <w:t>with</w:t>
+              <w:t>through</w:t>
             </w:r>
             <w:r>
               <w:rPr>
                 <w:rFonts w:cstheme="minorHAnsi"/>
               </w:rPr>
               <w:t xml:space="preserve"> indexing:</w:t>
+            </w:r>
+          </w:p>
+          <w:p>
+            <w:pPr>
+              <w:spacing w:after="0"/>
+              <w:rPr>
+                <w:rFonts w:cstheme="minorHAnsi"/>
+              </w:rPr>
+            </w:pPr>
+            <w:r>
+              <w:rPr>
+                <w:rFonts w:cstheme="minorHAnsi"/>
+              </w:rPr>
+              <w:drawing>
+                <wp:inline distT="0" distB="0" distL="0" distR="0" wp14:anchorId="5C328A50" wp14:editId="568FD24C">
+                  <wp:extent cx="1422400" cy="265927"/>
+                  <wp:effectExtent l="0" t="0" r="6350" b="1270"/>
+                  <wp:docPr id="844635371" name="Picture 1"/>
+                  <wp:cNvGraphicFramePr>
+                    <a:graphicFrameLocks xmlns:a="http://schemas.openxmlformats.org/drawingml/2006/main" noChangeAspect="1"/>
+                  </wp:cNvGraphicFramePr>
+                  <a:graphic xmlns:a="http://schemas.openxmlformats.org/drawingml/2006/main">
+                    <a:graphicData uri="http://schemas.openxmlformats.org/drawingml/2006/picture">
+                      <pic:pic xmlns:pic="http://schemas.openxmlformats.org/drawingml/2006/picture">
+                        <pic:nvPicPr>
+                          <pic:cNvPr id="844635371" name=""/>
+                          <pic:cNvPicPr/>
+                        </pic:nvPicPr>
+                        <pic:blipFill>
+                          <a:blip r:embed="rId13"/>
+                          <a:stretch>
+                            <a:fillRect/>
+                          </a:stretch>
+                        </pic:blipFill>
+                        <pic:spPr>
+                          <a:xfrm>
+                            <a:off x="0" y="0"/>
+                            <a:ext cx="1468583" cy="274561"/>
+                          </a:xfrm>
+                          <a:prstGeom prst="rect">
+                            <a:avLst/>
+                          </a:prstGeom>
+                        </pic:spPr>
+                      </pic:pic>
+                    </a:graphicData>
+                  </a:graphic>
+                </wp:inline>
+              </w:drawing>
             </w:r>
           </w:p>
           <w:p>
@@ -1448,9 +1574,9 @@
                 <w:noProof/>
               </w:rPr>
               <w:drawing>
-                <wp:inline distT="0" distB="0" distL="0" distR="0" wp14:anchorId="418FF2BD" wp14:editId="7C57C95D">
-                  <wp:extent cx="2017425" cy="2240280"/>
-                  <wp:effectExtent l="0" t="0" r="1905" b="7620"/>
+                <wp:inline distT="0" distB="0" distL="0" distR="0" wp14:anchorId="418FF2BD" wp14:editId="3C1CB3B3">
+                  <wp:extent cx="1869893" cy="2076450"/>
+                  <wp:effectExtent l="0" t="0" r="0" b="0"/>
                   <wp:docPr id="82985572" name="Picture 1"/>
                   <wp:cNvGraphicFramePr>
                     <a:graphicFrameLocks xmlns:a="http://schemas.openxmlformats.org/drawingml/2006/main" noChangeAspect="1"/>
@@ -1463,7 +1589,7 @@
                           <pic:cNvPicPr/>
                         </pic:nvPicPr>
                         <pic:blipFill>
-                          <a:blip r:embed="rId13"/>
+                          <a:blip r:embed="rId14"/>
                           <a:stretch>
                             <a:fillRect/>
                           </a:stretch>
@@ -1471,7 +1597,7 @@
                         <pic:spPr>
                           <a:xfrm>
                             <a:off x="0" y="0"/>
-                            <a:ext cx="2020379" cy="2243560"/>
+                            <a:ext cx="1878812" cy="2086354"/>
                           </a:xfrm>
                           <a:prstGeom prst="rect">
                             <a:avLst/>
@@ -1581,14 +1707,15 @@
             <w:r>
               <w:rPr>
                 <w:rFonts w:cstheme="minorHAnsi"/>
+                <w:noProof/>
                 <w:color w:val="000000" w:themeColor="text1"/>
               </w:rPr>
               <w:lastRenderedPageBreak/>
               <w:drawing>
-                <wp:inline distT="0" distB="0" distL="0" distR="0" wp14:anchorId="5B4DBA0E" wp14:editId="2CCAAE1D">
-                  <wp:extent cx="5798820" cy="1198511"/>
-                  <wp:effectExtent l="0" t="0" r="0" b="1905"/>
-                  <wp:docPr id="1328134236" name="Picture 1"/>
+                <wp:inline distT="0" distB="0" distL="0" distR="0" wp14:anchorId="4A7FF75C" wp14:editId="0367CC0C">
+                  <wp:extent cx="5981700" cy="1076185"/>
+                  <wp:effectExtent l="0" t="0" r="0" b="0"/>
+                  <wp:docPr id="1356439931" name="Picture 1"/>
                   <wp:cNvGraphicFramePr>
                     <a:graphicFrameLocks xmlns:a="http://schemas.openxmlformats.org/drawingml/2006/main" noChangeAspect="1"/>
                   </wp:cNvGraphicFramePr>
@@ -1596,11 +1723,11 @@
                     <a:graphicData uri="http://schemas.openxmlformats.org/drawingml/2006/picture">
                       <pic:pic xmlns:pic="http://schemas.openxmlformats.org/drawingml/2006/picture">
                         <pic:nvPicPr>
-                          <pic:cNvPr id="1328134236" name=""/>
+                          <pic:cNvPr id="1356439931" name=""/>
                           <pic:cNvPicPr/>
                         </pic:nvPicPr>
                         <pic:blipFill>
-                          <a:blip r:embed="rId14"/>
+                          <a:blip r:embed="rId15"/>
                           <a:stretch>
                             <a:fillRect/>
                           </a:stretch>
@@ -1608,7 +1735,7 @@
                         <pic:spPr>
                           <a:xfrm>
                             <a:off x="0" y="0"/>
-                            <a:ext cx="5824338" cy="1203785"/>
+                            <a:ext cx="5994618" cy="1078509"/>
                           </a:xfrm>
                           <a:prstGeom prst="rect">
                             <a:avLst/>
@@ -1647,7 +1774,41 @@
                 <w:rFonts w:cstheme="minorHAnsi"/>
                 <w:color w:val="000000" w:themeColor="text1"/>
               </w:rPr>
-              <w:t>…</w:t>
+              <w:t xml:space="preserve">In the </w:t>
+            </w:r>
+            <w:proofErr w:type="spellStart"/>
+            <w:r>
+              <w:rPr>
+                <w:rFonts w:cstheme="minorHAnsi"/>
+                <w:b/>
+                <w:bCs/>
+                <w:color w:val="000000" w:themeColor="text1"/>
+              </w:rPr>
+              <w:t>HAL_TIM_PeriodElapsedCallback</w:t>
+            </w:r>
+            <w:proofErr w:type="spellEnd"/>
+            <w:r>
+              <w:rPr>
+                <w:rFonts w:cstheme="minorHAnsi"/>
+                <w:b/>
+                <w:bCs/>
+                <w:color w:val="000000" w:themeColor="text1"/>
+              </w:rPr>
+              <w:t xml:space="preserve"> </w:t>
+            </w:r>
+            <w:r>
+              <w:rPr>
+                <w:rFonts w:cstheme="minorHAnsi"/>
+                <w:color w:val="000000" w:themeColor="text1"/>
+              </w:rPr>
+              <w:t>function</w:t>
+            </w:r>
+            <w:r>
+              <w:rPr>
+                <w:rFonts w:cstheme="minorHAnsi"/>
+                <w:color w:val="000000" w:themeColor="text1"/>
+              </w:rPr>
+              <w:t>, we handle the two timeouts.</w:t>
             </w:r>
           </w:p>
           <w:p>
@@ -1665,7 +1826,119 @@
                 <w:rFonts w:cstheme="minorHAnsi"/>
                 <w:color w:val="000000" w:themeColor="text1"/>
               </w:rPr>
-              <w:t>Finally, …</w:t>
+              <w:t>At each TIM2 timeout, we activate one column</w:t>
+            </w:r>
+            <w:r>
+              <w:rPr>
+                <w:rFonts w:cstheme="minorHAnsi"/>
+                <w:color w:val="000000" w:themeColor="text1"/>
+              </w:rPr>
+              <w:t xml:space="preserve"> (by writing on the relative GPIO pin)</w:t>
+            </w:r>
+            <w:r>
+              <w:rPr>
+                <w:rFonts w:cstheme="minorHAnsi"/>
+                <w:color w:val="000000" w:themeColor="text1"/>
+              </w:rPr>
+              <w:t xml:space="preserve"> and scan all rows</w:t>
+            </w:r>
+            <w:r>
+              <w:rPr>
+                <w:rFonts w:cstheme="minorHAnsi"/>
+                <w:color w:val="000000" w:themeColor="text1"/>
+              </w:rPr>
+              <w:t xml:space="preserve"> (by reading from the relative GPIO pin). We only perform this when no button has been kept pressed in the past </w:t>
+            </w:r>
+            <w:r>
+              <w:rPr>
+                <w:rFonts w:cstheme="minorHAnsi"/>
+                <w:i/>
+                <w:iCs/>
+                <w:color w:val="000000" w:themeColor="text1"/>
+              </w:rPr>
+              <w:t>(T</w:t>
+            </w:r>
+            <w:r>
+              <w:rPr>
+                <w:rFonts w:cstheme="minorHAnsi"/>
+                <w:i/>
+                <w:iCs/>
+                <w:color w:val="000000" w:themeColor="text1"/>
+              </w:rPr>
+              <w:t>EMPO2</w:t>
+            </w:r>
+            <w:r>
+              <w:rPr>
+                <w:rFonts w:cstheme="minorHAnsi"/>
+                <w:i/>
+                <w:iCs/>
+                <w:color w:val="000000" w:themeColor="text1"/>
+              </w:rPr>
+              <w:t xml:space="preserve"> =) 50</w:t>
+            </w:r>
+            <w:r>
+              <w:rPr>
+                <w:rFonts w:cstheme="minorHAnsi"/>
+                <w:color w:val="000000" w:themeColor="text1"/>
+              </w:rPr>
+              <w:t xml:space="preserve"> milliseconds</w:t>
+            </w:r>
+            <w:r>
+              <w:rPr>
+                <w:rFonts w:cstheme="minorHAnsi"/>
+                <w:color w:val="000000" w:themeColor="text1"/>
+              </w:rPr>
+              <w:t xml:space="preserve"> (via the </w:t>
+            </w:r>
+            <w:proofErr w:type="spellStart"/>
+            <w:r>
+              <w:rPr>
+                <w:rFonts w:cstheme="minorHAnsi"/>
+                <w:i/>
+                <w:iCs/>
+                <w:color w:val="000000" w:themeColor="text1"/>
+              </w:rPr>
+              <w:t>pressed_flag</w:t>
+            </w:r>
+            <w:proofErr w:type="spellEnd"/>
+            <w:r>
+              <w:rPr>
+                <w:rFonts w:cstheme="minorHAnsi"/>
+                <w:color w:val="000000" w:themeColor="text1"/>
+              </w:rPr>
+              <w:t xml:space="preserve"> variable): when this is set to zero and a button is pressed (state GPIO_PIN_RESET) we enter in a state where only the relative column is active (all buttons in the same column can be pressed), and we save the row (</w:t>
+            </w:r>
+            <w:r>
+              <w:rPr>
+                <w:rFonts w:cstheme="minorHAnsi"/>
+                <w:i/>
+                <w:iCs/>
+                <w:color w:val="000000" w:themeColor="text1"/>
+              </w:rPr>
+              <w:t>row</w:t>
+            </w:r>
+            <w:r>
+              <w:rPr>
+                <w:rFonts w:cstheme="minorHAnsi"/>
+                <w:color w:val="000000" w:themeColor="text1"/>
+              </w:rPr>
+              <w:t xml:space="preserve"> variable) to be checked by the debouncing routine; finally, the timer relative to this routine is started, and the </w:t>
+            </w:r>
+            <w:r>
+              <w:rPr>
+                <w:rFonts w:cstheme="minorHAnsi"/>
+                <w:i/>
+                <w:iCs/>
+                <w:color w:val="000000" w:themeColor="text1"/>
+              </w:rPr>
+              <w:t>scan</w:t>
+            </w:r>
+            <w:r>
+              <w:rPr>
+                <w:rFonts w:cstheme="minorHAnsi"/>
+                <w:color w:val="000000" w:themeColor="text1"/>
+              </w:rPr>
+              <w:t xml:space="preserve"> variable incremented.</w:t>
             </w:r>
           </w:p>
           <w:p>
@@ -1675,12 +1948,410 @@
               </w:pBdr>
               <w:rPr>
                 <w:rFonts w:cstheme="minorHAnsi"/>
+                <w:color w:val="000000" w:themeColor="text1"/>
+              </w:rPr>
+            </w:pPr>
+            <w:r>
+              <w:rPr>
+                <w:rFonts w:cstheme="minorHAnsi"/>
+                <w:color w:val="000000" w:themeColor="text1"/>
+              </w:rPr>
+              <w:t xml:space="preserve">We also highlight an important defect of the keyboard, that is how </w:t>
+            </w:r>
+            <w:r>
+              <w:rPr>
+                <w:rFonts w:cstheme="minorHAnsi"/>
+                <w:b/>
+                <w:bCs/>
+                <w:color w:val="000000" w:themeColor="text1"/>
+              </w:rPr>
+              <w:t xml:space="preserve">the second row has </w:t>
+            </w:r>
+            <w:r>
+              <w:rPr>
+                <w:rFonts w:cstheme="minorHAnsi"/>
+                <w:b/>
+                <w:bCs/>
+                <w:color w:val="000000" w:themeColor="text1"/>
+              </w:rPr>
+              <w:t>left-</w:t>
+            </w:r>
+            <w:r>
+              <w:rPr>
+                <w:rFonts w:cstheme="minorHAnsi"/>
+                <w:b/>
+                <w:bCs/>
+                <w:color w:val="000000" w:themeColor="text1"/>
+              </w:rPr>
+              <w:t>shifted scanning columns</w:t>
+            </w:r>
+            <w:r>
+              <w:t xml:space="preserve">: we solved this by </w:t>
+            </w:r>
+            <w:r>
+              <w:t xml:space="preserve">saving the value of </w:t>
+            </w:r>
+            <w:r>
+              <w:rPr>
+                <w:i/>
+                <w:iCs/>
+              </w:rPr>
+              <w:t>scan</w:t>
+            </w:r>
+            <w:r>
+              <w:t xml:space="preserve"> into </w:t>
+            </w:r>
+            <w:r>
+              <w:rPr>
+                <w:i/>
+                <w:iCs/>
+              </w:rPr>
+              <w:t>col</w:t>
+            </w:r>
+            <w:r>
+              <w:t xml:space="preserve"> and </w:t>
+            </w:r>
+            <w:r>
+              <w:t xml:space="preserve">decrementing </w:t>
+            </w:r>
+            <w:r>
+              <w:t>its</w:t>
+            </w:r>
+            <w:r>
+              <w:t xml:space="preserve"> value, </w:t>
+            </w:r>
+            <w:r>
+              <w:t>finally</w:t>
+            </w:r>
+            <w:r>
+              <w:t xml:space="preserve"> re-writing on the </w:t>
+            </w:r>
+            <w:r>
+              <w:t xml:space="preserve">right </w:t>
+            </w:r>
+            <w:r>
+              <w:t xml:space="preserve">column to activate, disabling the </w:t>
+            </w:r>
+            <w:r>
+              <w:t>shifted</w:t>
+            </w:r>
+            <w:r>
+              <w:t xml:space="preserve"> one</w:t>
+            </w:r>
+            <w:r>
+              <w:t xml:space="preserve">; now the index </w:t>
+            </w:r>
+            <w:r>
+              <w:rPr>
+                <w:i/>
+                <w:iCs/>
+              </w:rPr>
+              <w:t>c</w:t>
+            </w:r>
+            <w:r>
+              <w:t xml:space="preserve"> can be correctly computed, by the formula </w:t>
+            </w:r>
+            <w:r>
+              <w:rPr>
+                <w:i/>
+                <w:iCs/>
+              </w:rPr>
+              <w:t>c = col + (4*row)</w:t>
+            </w:r>
+            <w:r>
+              <w:rPr>
+                <w:i/>
+                <w:iCs/>
+              </w:rPr>
+              <w:t>.</w:t>
+            </w:r>
+            <w:r>
+              <w:drawing>
+                <wp:inline distT="0" distB="0" distL="0" distR="0" wp14:anchorId="249F3AF7" wp14:editId="7ADC0065">
+                  <wp:extent cx="6051550" cy="3266883"/>
+                  <wp:effectExtent l="0" t="0" r="6350" b="0"/>
+                  <wp:docPr id="854503370" name="Picture 1"/>
+                  <wp:cNvGraphicFramePr>
+                    <a:graphicFrameLocks xmlns:a="http://schemas.openxmlformats.org/drawingml/2006/main" noChangeAspect="1"/>
+                  </wp:cNvGraphicFramePr>
+                  <a:graphic xmlns:a="http://schemas.openxmlformats.org/drawingml/2006/main">
+                    <a:graphicData uri="http://schemas.openxmlformats.org/drawingml/2006/picture">
+                      <pic:pic xmlns:pic="http://schemas.openxmlformats.org/drawingml/2006/picture">
+                        <pic:nvPicPr>
+                          <pic:cNvPr id="854503370" name=""/>
+                          <pic:cNvPicPr/>
+                        </pic:nvPicPr>
+                        <pic:blipFill>
+                          <a:blip r:embed="rId16"/>
+                          <a:stretch>
+                            <a:fillRect/>
+                          </a:stretch>
+                        </pic:blipFill>
+                        <pic:spPr>
+                          <a:xfrm>
+                            <a:off x="0" y="0"/>
+                            <a:ext cx="6054542" cy="3268498"/>
+                          </a:xfrm>
+                          <a:prstGeom prst="rect">
+                            <a:avLst/>
+                          </a:prstGeom>
+                        </pic:spPr>
+                      </pic:pic>
+                    </a:graphicData>
+                  </a:graphic>
+                </wp:inline>
+              </w:drawing>
+            </w:r>
+          </w:p>
+          <w:p>
+            <w:pPr>
+              <w:pBdr>
+                <w:bottom w:val="single" w:sz="6" w:space="1" w:color="auto"/>
+              </w:pBdr>
+              <w:rPr>
+                <w:rFonts w:cstheme="minorHAnsi"/>
+                <w:color w:val="000000" w:themeColor="text1"/>
+              </w:rPr>
+            </w:pPr>
+            <w:r>
+              <w:rPr>
+                <w:rFonts w:cstheme="minorHAnsi"/>
+                <w:color w:val="000000" w:themeColor="text1"/>
+              </w:rPr>
+              <w:t xml:space="preserve">At each TIM3 timeout, </w:t>
+            </w:r>
+            <w:r>
+              <w:rPr>
+                <w:rFonts w:cstheme="minorHAnsi"/>
+                <w:color w:val="000000" w:themeColor="text1"/>
+              </w:rPr>
+              <w:t xml:space="preserve">we simply read again the value of the saved row, and check whether the last computed index </w:t>
+            </w:r>
+            <w:r>
+              <w:rPr>
+                <w:rFonts w:cstheme="minorHAnsi"/>
+                <w:i/>
+                <w:iCs/>
+                <w:color w:val="000000" w:themeColor="text1"/>
+              </w:rPr>
+              <w:t>c</w:t>
+            </w:r>
+            <w:r>
+              <w:rPr>
+                <w:rFonts w:cstheme="minorHAnsi"/>
+                <w:color w:val="000000" w:themeColor="text1"/>
+              </w:rPr>
+              <w:t xml:space="preserve"> holds a different value from the previous one </w:t>
+            </w:r>
+            <w:proofErr w:type="spellStart"/>
+            <w:r>
+              <w:rPr>
+                <w:rFonts w:cstheme="minorHAnsi"/>
+                <w:i/>
+                <w:iCs/>
+                <w:color w:val="000000" w:themeColor="text1"/>
+              </w:rPr>
+              <w:t>c_old</w:t>
+            </w:r>
+            <w:proofErr w:type="spellEnd"/>
+            <w:r>
+              <w:rPr>
+                <w:rFonts w:cstheme="minorHAnsi"/>
+                <w:i/>
+                <w:iCs/>
+                <w:color w:val="000000" w:themeColor="text1"/>
+              </w:rPr>
+              <w:t xml:space="preserve"> </w:t>
+            </w:r>
+            <w:r>
+              <w:rPr>
+                <w:rFonts w:cstheme="minorHAnsi"/>
+                <w:color w:val="000000" w:themeColor="text1"/>
+              </w:rPr>
+              <w:t>(here updated), so to avoid printing repetitions when holding the button pressed for more than TEMPO2 milliseconds.</w:t>
+            </w:r>
+          </w:p>
+          <w:p>
+            <w:pPr>
+              <w:pBdr>
+                <w:bottom w:val="single" w:sz="6" w:space="1" w:color="auto"/>
+              </w:pBdr>
+              <w:rPr>
+                <w:rFonts w:cstheme="minorHAnsi"/>
+                <w:color w:val="000000" w:themeColor="text1"/>
+              </w:rPr>
+            </w:pPr>
+            <w:r>
+              <w:rPr>
+                <w:rFonts w:cstheme="minorHAnsi"/>
+                <w:color w:val="000000" w:themeColor="text1"/>
+              </w:rPr>
+              <w:t xml:space="preserve">In case the button is not pressed anymore, it can mean that either it has been pressed for a time lower than TEMPO2 milliseconds, or that it was pressed and released after the timeout, hence we can reset the </w:t>
+            </w:r>
+            <w:r>
+              <w:rPr>
+                <w:rFonts w:cstheme="minorHAnsi"/>
+                <w:color w:val="000000" w:themeColor="text1"/>
+              </w:rPr>
+              <w:lastRenderedPageBreak/>
+              <w:t xml:space="preserve">global state </w:t>
+            </w:r>
+            <w:proofErr w:type="spellStart"/>
+            <w:r>
+              <w:rPr>
+                <w:rFonts w:cstheme="minorHAnsi"/>
+                <w:i/>
+                <w:iCs/>
+                <w:color w:val="000000" w:themeColor="text1"/>
+              </w:rPr>
+              <w:t>pressed_flag</w:t>
+            </w:r>
+            <w:proofErr w:type="spellEnd"/>
+            <w:r>
+              <w:rPr>
+                <w:rFonts w:cstheme="minorHAnsi"/>
+                <w:color w:val="000000" w:themeColor="text1"/>
+              </w:rPr>
+              <w:t xml:space="preserve"> and </w:t>
+            </w:r>
+            <w:r>
+              <w:rPr>
+                <w:rFonts w:cstheme="minorHAnsi"/>
+                <w:color w:val="000000" w:themeColor="text1"/>
+              </w:rPr>
+              <w:t>set to -1 the index</w:t>
+            </w:r>
+            <w:r>
+              <w:rPr>
+                <w:rFonts w:cstheme="minorHAnsi"/>
+                <w:color w:val="000000" w:themeColor="text1"/>
+              </w:rPr>
+              <w:t xml:space="preserve"> </w:t>
+            </w:r>
+            <w:proofErr w:type="spellStart"/>
+            <w:r>
+              <w:rPr>
+                <w:rFonts w:cstheme="minorHAnsi"/>
+                <w:i/>
+                <w:iCs/>
+                <w:color w:val="000000" w:themeColor="text1"/>
+              </w:rPr>
+              <w:t>c_old</w:t>
+            </w:r>
+            <w:proofErr w:type="spellEnd"/>
+            <w:r>
+              <w:rPr>
+                <w:rFonts w:cstheme="minorHAnsi"/>
+                <w:i/>
+                <w:iCs/>
+                <w:color w:val="000000" w:themeColor="text1"/>
+              </w:rPr>
+              <w:t>.</w:t>
+            </w:r>
+            <w:r>
+              <w:drawing>
+                <wp:inline distT="0" distB="0" distL="0" distR="0" wp14:anchorId="3BA1FE3F" wp14:editId="69794549">
+                  <wp:extent cx="6015593" cy="1607820"/>
+                  <wp:effectExtent l="0" t="0" r="4445" b="0"/>
+                  <wp:docPr id="1768365122" name="Picture 1"/>
+                  <wp:cNvGraphicFramePr>
+                    <a:graphicFrameLocks xmlns:a="http://schemas.openxmlformats.org/drawingml/2006/main" noChangeAspect="1"/>
+                  </wp:cNvGraphicFramePr>
+                  <a:graphic xmlns:a="http://schemas.openxmlformats.org/drawingml/2006/main">
+                    <a:graphicData uri="http://schemas.openxmlformats.org/drawingml/2006/picture">
+                      <pic:pic xmlns:pic="http://schemas.openxmlformats.org/drawingml/2006/picture">
+                        <pic:nvPicPr>
+                          <pic:cNvPr id="1768365122" name=""/>
+                          <pic:cNvPicPr/>
+                        </pic:nvPicPr>
+                        <pic:blipFill>
+                          <a:blip r:embed="rId17"/>
+                          <a:stretch>
+                            <a:fillRect/>
+                          </a:stretch>
+                        </pic:blipFill>
+                        <pic:spPr>
+                          <a:xfrm>
+                            <a:off x="0" y="0"/>
+                            <a:ext cx="6050783" cy="1617226"/>
+                          </a:xfrm>
+                          <a:prstGeom prst="rect">
+                            <a:avLst/>
+                          </a:prstGeom>
+                        </pic:spPr>
+                      </pic:pic>
+                    </a:graphicData>
+                  </a:graphic>
+                </wp:inline>
+              </w:drawing>
+            </w:r>
+          </w:p>
+          <w:p>
+            <w:pPr>
+              <w:pBdr>
+                <w:bottom w:val="single" w:sz="6" w:space="1" w:color="auto"/>
+              </w:pBdr>
+              <w:rPr>
+                <w:rFonts w:cstheme="minorHAnsi"/>
+                <w:color w:val="000000" w:themeColor="text1"/>
+              </w:rPr>
+            </w:pPr>
+          </w:p>
+          <w:p>
+            <w:pPr>
+              <w:pBdr>
+                <w:bottom w:val="single" w:sz="6" w:space="1" w:color="auto"/>
+              </w:pBdr>
+              <w:rPr>
+                <w:rFonts w:cstheme="minorHAnsi"/>
+                <w:color w:val="000000" w:themeColor="text1"/>
+              </w:rPr>
+            </w:pPr>
+            <w:r>
+              <w:rPr>
+                <w:rFonts w:cstheme="minorHAnsi"/>
+                <w:color w:val="000000" w:themeColor="text1"/>
+              </w:rPr>
+              <w:t>Finally,</w:t>
+            </w:r>
+            <w:r>
+              <w:rPr>
+                <w:rFonts w:cstheme="minorHAnsi"/>
+                <w:color w:val="000000" w:themeColor="text1"/>
+              </w:rPr>
+              <w:t xml:space="preserve"> we can press all buttons on our keyboard and verify the relative printed chars on our MATLAB console</w:t>
+            </w:r>
+            <w:r>
+              <w:rPr>
+                <w:rFonts w:cstheme="minorHAnsi"/>
+                <w:i/>
+                <w:iCs/>
+                <w:color w:val="000000" w:themeColor="text1"/>
+              </w:rPr>
+              <w:t xml:space="preserve">. </w:t>
+            </w:r>
+            <w:r>
+              <w:rPr>
+                <w:rFonts w:cstheme="minorHAnsi"/>
+                <w:color w:val="000000" w:themeColor="text1"/>
+              </w:rPr>
+              <w:t>Note how the last three ‘0’s are printed in sequence: this is a wanted behavior, as the button was pressed and released for exactly three times:</w:t>
+            </w:r>
+          </w:p>
+          <w:p>
+            <w:pPr>
+              <w:pBdr>
+                <w:bottom w:val="single" w:sz="6" w:space="1" w:color="auto"/>
+              </w:pBdr>
+              <w:rPr>
+                <w:rFonts w:cstheme="minorHAnsi"/>
                 <w:color w:val="FF0000"/>
               </w:rPr>
             </w:pPr>
             <w:r>
               <w:rPr>
                 <w:rFonts w:cstheme="minorHAnsi"/>
+                <w:noProof/>
                 <w:color w:val="FF0000"/>
               </w:rPr>
               <w:drawing>
@@ -1699,7 +2370,7 @@
                           <pic:cNvPicPr/>
                         </pic:nvPicPr>
                         <pic:blipFill>
-                          <a:blip r:embed="rId15"/>
+                          <a:blip r:embed="rId18"/>
                           <a:stretch>
                             <a:fillRect/>
                           </a:stretch>
@@ -1718,6 +2389,39 @@
                   </a:graphic>
                 </wp:inline>
               </w:drawing>
+            </w:r>
+          </w:p>
+          <w:p>
+            <w:pPr>
+              <w:pBdr>
+                <w:bottom w:val="single" w:sz="6" w:space="1" w:color="auto"/>
+              </w:pBdr>
+              <w:rPr>
+                <w:rFonts w:cstheme="minorHAnsi"/>
+                <w:color w:val="FF0000"/>
+              </w:rPr>
+            </w:pPr>
+          </w:p>
+          <w:p>
+            <w:pPr>
+              <w:pBdr>
+                <w:bottom w:val="single" w:sz="6" w:space="1" w:color="auto"/>
+              </w:pBdr>
+              <w:rPr>
+                <w:rFonts w:cstheme="minorHAnsi"/>
+                <w:b/>
+                <w:bCs/>
+                <w:color w:val="FF0000"/>
+              </w:rPr>
+            </w:pPr>
+            <w:r>
+              <w:rPr>
+                <w:rFonts w:cstheme="minorHAnsi"/>
+                <w:b/>
+                <w:bCs/>
+                <w:color w:val="000000" w:themeColor="text1"/>
+              </w:rPr>
+              <w:t>Second Part (Encoder):</w:t>
             </w:r>
           </w:p>
         </w:tc>
@@ -1805,6 +2509,118 @@
 <file path=word/numbering.xml><?xml version="1.0" encoding="utf-8"?>
 <w:numbering xmlns:wpc="http://schemas.microsoft.com/office/word/2010/wordprocessingCanvas" xmlns:cx="http://schemas.microsoft.com/office/drawing/2014/chartex" xmlns:cx1="http://schemas.microsoft.com/office/drawing/2015/9/8/chartex" xmlns:cx2="http://schemas.microsoft.com/office/drawing/2015/10/21/chartex" xmlns:cx3="http://schemas.microsoft.com/office/drawing/2016/5/9/chartex" xmlns:cx4="http://schemas.microsoft.com/office/drawing/2016/5/10/chartex" xmlns:cx5="http://schemas.microsoft.com/office/drawing/2016/5/11/chartex" xmlns:cx6="http://schemas.microsoft.com/office/drawing/2016/5/12/chartex" xmlns:cx7="http://schemas.microsoft.com/office/drawing/2016/5/13/chartex" xmlns:cx8="http://schemas.microsoft.com/office/drawing/2016/5/14/chartex" xmlns:mc="http://schemas.openxmlformats.org/markup-compatibility/2006" xmlns:aink="http://schemas.microsoft.com/office/drawing/2016/ink" xmlns:am3d="http://schemas.microsoft.com/office/drawing/2017/model3d" xmlns:o="urn:schemas-microsoft-com:office:office" xmlns:oel="http://schemas.microsoft.com/office/2019/extlst" xmlns:r="http://schemas.openxmlformats.org/officeDocument/2006/relationships" xmlns:m="http://schemas.openxmlformats.org/officeDocument/2006/math" xmlns:v="urn:schemas-microsoft-com:vml" xmlns:wp14="http://schemas.microsoft.com/office/word/2010/wordprocessingDrawing" xmlns:wp="http://schemas.openxmlformats.org/drawingml/2006/wordprocessingDrawing" xmlns:w10="urn:schemas-microsoft-com:office:word" xmlns:w="http://schemas.openxmlformats.org/wordprocessingml/2006/main" xmlns:w14="http://schemas.microsoft.com/office/word/2010/wordml" xmlns:w15="http://schemas.microsoft.com/office/word/2012/wordml" xmlns:w16cex="http://schemas.microsoft.com/office/word/2018/wordml/cex" xmlns:w16cid="http://schemas.microsoft.com/office/word/2016/wordml/cid" xmlns:w16="http://schemas.microsoft.com/office/word/2018/wordml" xmlns:w16du="http://schemas.microsoft.com/office/word/2023/wordml/word16du" xmlns:w16sdtdh="http://schemas.microsoft.com/office/word/2020/wordml/sdtdatahash" xmlns:w16se="http://schemas.microsoft.com/office/word/2015/wordml/symex" xmlns:wpg="http://schemas.microsoft.com/office/word/2010/wordprocessingGroup" xmlns:wpi="http://schemas.microsoft.com/office/word/2010/wordprocessingInk" xmlns:wne="http://schemas.microsoft.com/office/word/2006/wordml" xmlns:wps="http://schemas.microsoft.com/office/word/2010/wordprocessingShape" mc:Ignorable="w14 w15 w16se w16cid w16 w16cex w16sdtdh w16du wp14">
   <w:abstractNum w:abstractNumId="0" w15:restartNumberingAfterBreak="0">
+    <w:nsid w:val="05984DE2"/>
+    <w:multiLevelType w:val="hybridMultilevel"/>
+    <w:tmpl w:val="50285E3E"/>
+    <w:lvl w:ilvl="0" w:tplc="814E1404">
+      <w:numFmt w:val="bullet"/>
+      <w:lvlText w:val="-"/>
+      <w:lvlJc w:val="left"/>
+      <w:pPr>
+        <w:ind w:left="720" w:hanging="360"/>
+      </w:pPr>
+      <w:rPr>
+        <w:rFonts w:ascii="Calibri" w:eastAsiaTheme="minorHAnsi" w:hAnsi="Calibri" w:cs="Calibri" w:hint="default"/>
+      </w:rPr>
+    </w:lvl>
+    <w:lvl w:ilvl="1" w:tplc="08090003" w:tentative="1">
+      <w:start w:val="1"/>
+      <w:numFmt w:val="bullet"/>
+      <w:lvlText w:val="o"/>
+      <w:lvlJc w:val="left"/>
+      <w:pPr>
+        <w:ind w:left="1440" w:hanging="360"/>
+      </w:pPr>
+      <w:rPr>
+        <w:rFonts w:ascii="Courier New" w:hAnsi="Courier New" w:cs="Courier New" w:hint="default"/>
+      </w:rPr>
+    </w:lvl>
+    <w:lvl w:ilvl="2" w:tplc="08090005" w:tentative="1">
+      <w:start w:val="1"/>
+      <w:numFmt w:val="bullet"/>
+      <w:lvlText w:val=""/>
+      <w:lvlJc w:val="left"/>
+      <w:pPr>
+        <w:ind w:left="2160" w:hanging="360"/>
+      </w:pPr>
+      <w:rPr>
+        <w:rFonts w:ascii="Wingdings" w:hAnsi="Wingdings" w:hint="default"/>
+      </w:rPr>
+    </w:lvl>
+    <w:lvl w:ilvl="3" w:tplc="08090001" w:tentative="1">
+      <w:start w:val="1"/>
+      <w:numFmt w:val="bullet"/>
+      <w:lvlText w:val=""/>
+      <w:lvlJc w:val="left"/>
+      <w:pPr>
+        <w:ind w:left="2880" w:hanging="360"/>
+      </w:pPr>
+      <w:rPr>
+        <w:rFonts w:ascii="Symbol" w:hAnsi="Symbol" w:hint="default"/>
+      </w:rPr>
+    </w:lvl>
+    <w:lvl w:ilvl="4" w:tplc="08090003" w:tentative="1">
+      <w:start w:val="1"/>
+      <w:numFmt w:val="bullet"/>
+      <w:lvlText w:val="o"/>
+      <w:lvlJc w:val="left"/>
+      <w:pPr>
+        <w:ind w:left="3600" w:hanging="360"/>
+      </w:pPr>
+      <w:rPr>
+        <w:rFonts w:ascii="Courier New" w:hAnsi="Courier New" w:cs="Courier New" w:hint="default"/>
+      </w:rPr>
+    </w:lvl>
+    <w:lvl w:ilvl="5" w:tplc="08090005" w:tentative="1">
+      <w:start w:val="1"/>
+      <w:numFmt w:val="bullet"/>
+      <w:lvlText w:val=""/>
+      <w:lvlJc w:val="left"/>
+      <w:pPr>
+        <w:ind w:left="4320" w:hanging="360"/>
+      </w:pPr>
+      <w:rPr>
+        <w:rFonts w:ascii="Wingdings" w:hAnsi="Wingdings" w:hint="default"/>
+      </w:rPr>
+    </w:lvl>
+    <w:lvl w:ilvl="6" w:tplc="08090001" w:tentative="1">
+      <w:start w:val="1"/>
+      <w:numFmt w:val="bullet"/>
+      <w:lvlText w:val=""/>
+      <w:lvlJc w:val="left"/>
+      <w:pPr>
+        <w:ind w:left="5040" w:hanging="360"/>
+      </w:pPr>
+      <w:rPr>
+        <w:rFonts w:ascii="Symbol" w:hAnsi="Symbol" w:hint="default"/>
+      </w:rPr>
+    </w:lvl>
+    <w:lvl w:ilvl="7" w:tplc="08090003" w:tentative="1">
+      <w:start w:val="1"/>
+      <w:numFmt w:val="bullet"/>
+      <w:lvlText w:val="o"/>
+      <w:lvlJc w:val="left"/>
+      <w:pPr>
+        <w:ind w:left="5760" w:hanging="360"/>
+      </w:pPr>
+      <w:rPr>
+        <w:rFonts w:ascii="Courier New" w:hAnsi="Courier New" w:cs="Courier New" w:hint="default"/>
+      </w:rPr>
+    </w:lvl>
+    <w:lvl w:ilvl="8" w:tplc="08090005" w:tentative="1">
+      <w:start w:val="1"/>
+      <w:numFmt w:val="bullet"/>
+      <w:lvlText w:val=""/>
+      <w:lvlJc w:val="left"/>
+      <w:pPr>
+        <w:ind w:left="6480" w:hanging="360"/>
+      </w:pPr>
+      <w:rPr>
+        <w:rFonts w:ascii="Wingdings" w:hAnsi="Wingdings" w:hint="default"/>
+      </w:rPr>
+    </w:lvl>
+  </w:abstractNum>
+  <w:abstractNum w:abstractNumId="1" w15:restartNumberingAfterBreak="0">
     <w:nsid w:val="12A503A7"/>
     <w:multiLevelType w:val="hybridMultilevel"/>
     <w:tmpl w:val="35D8F13C"/>
@@ -1917,7 +2733,7 @@
       </w:rPr>
     </w:lvl>
   </w:abstractNum>
-  <w:abstractNum w:abstractNumId="1" w15:restartNumberingAfterBreak="0">
+  <w:abstractNum w:abstractNumId="2" w15:restartNumberingAfterBreak="0">
     <w:nsid w:val="1C580CB4"/>
     <w:multiLevelType w:val="hybridMultilevel"/>
     <w:tmpl w:val="05469E00"/>
@@ -2029,7 +2845,7 @@
       </w:rPr>
     </w:lvl>
   </w:abstractNum>
-  <w:abstractNum w:abstractNumId="2" w15:restartNumberingAfterBreak="0">
+  <w:abstractNum w:abstractNumId="3" w15:restartNumberingAfterBreak="0">
     <w:nsid w:val="1E3B6412"/>
     <w:multiLevelType w:val="hybridMultilevel"/>
     <w:tmpl w:val="C46A8854"/>
@@ -2142,7 +2958,7 @@
       </w:rPr>
     </w:lvl>
   </w:abstractNum>
-  <w:abstractNum w:abstractNumId="3" w15:restartNumberingAfterBreak="0">
+  <w:abstractNum w:abstractNumId="4" w15:restartNumberingAfterBreak="0">
     <w:nsid w:val="23D72193"/>
     <w:multiLevelType w:val="hybridMultilevel"/>
     <w:tmpl w:val="86FE56EA"/>
@@ -2254,7 +3070,7 @@
       </w:rPr>
     </w:lvl>
   </w:abstractNum>
-  <w:abstractNum w:abstractNumId="4" w15:restartNumberingAfterBreak="0">
+  <w:abstractNum w:abstractNumId="5" w15:restartNumberingAfterBreak="0">
     <w:nsid w:val="43F8385C"/>
     <w:multiLevelType w:val="hybridMultilevel"/>
     <w:tmpl w:val="A6884358"/>
@@ -2367,7 +3183,7 @@
       </w:rPr>
     </w:lvl>
   </w:abstractNum>
-  <w:abstractNum w:abstractNumId="5" w15:restartNumberingAfterBreak="0">
+  <w:abstractNum w:abstractNumId="6" w15:restartNumberingAfterBreak="0">
     <w:nsid w:val="48CD17C2"/>
     <w:multiLevelType w:val="hybridMultilevel"/>
     <w:tmpl w:val="4AA2C1C8"/>
@@ -2480,7 +3296,7 @@
       </w:rPr>
     </w:lvl>
   </w:abstractNum>
-  <w:abstractNum w:abstractNumId="6" w15:restartNumberingAfterBreak="0">
+  <w:abstractNum w:abstractNumId="7" w15:restartNumberingAfterBreak="0">
     <w:nsid w:val="498A7397"/>
     <w:multiLevelType w:val="hybridMultilevel"/>
     <w:tmpl w:val="4ECAEB90"/>
@@ -2593,7 +3409,119 @@
       </w:rPr>
     </w:lvl>
   </w:abstractNum>
-  <w:abstractNum w:abstractNumId="7" w15:restartNumberingAfterBreak="0">
+  <w:abstractNum w:abstractNumId="8" w15:restartNumberingAfterBreak="0">
+    <w:nsid w:val="50D42043"/>
+    <w:multiLevelType w:val="hybridMultilevel"/>
+    <w:tmpl w:val="2416B224"/>
+    <w:lvl w:ilvl="0" w:tplc="4C4C4D26">
+      <w:numFmt w:val="bullet"/>
+      <w:lvlText w:val="-"/>
+      <w:lvlJc w:val="left"/>
+      <w:pPr>
+        <w:ind w:left="720" w:hanging="360"/>
+      </w:pPr>
+      <w:rPr>
+        <w:rFonts w:ascii="Calibri" w:eastAsiaTheme="minorHAnsi" w:hAnsi="Calibri" w:cs="Calibri" w:hint="default"/>
+      </w:rPr>
+    </w:lvl>
+    <w:lvl w:ilvl="1" w:tplc="08090003" w:tentative="1">
+      <w:start w:val="1"/>
+      <w:numFmt w:val="bullet"/>
+      <w:lvlText w:val="o"/>
+      <w:lvlJc w:val="left"/>
+      <w:pPr>
+        <w:ind w:left="1440" w:hanging="360"/>
+      </w:pPr>
+      <w:rPr>
+        <w:rFonts w:ascii="Courier New" w:hAnsi="Courier New" w:cs="Courier New" w:hint="default"/>
+      </w:rPr>
+    </w:lvl>
+    <w:lvl w:ilvl="2" w:tplc="08090005" w:tentative="1">
+      <w:start w:val="1"/>
+      <w:numFmt w:val="bullet"/>
+      <w:lvlText w:val=""/>
+      <w:lvlJc w:val="left"/>
+      <w:pPr>
+        <w:ind w:left="2160" w:hanging="360"/>
+      </w:pPr>
+      <w:rPr>
+        <w:rFonts w:ascii="Wingdings" w:hAnsi="Wingdings" w:hint="default"/>
+      </w:rPr>
+    </w:lvl>
+    <w:lvl w:ilvl="3" w:tplc="08090001" w:tentative="1">
+      <w:start w:val="1"/>
+      <w:numFmt w:val="bullet"/>
+      <w:lvlText w:val=""/>
+      <w:lvlJc w:val="left"/>
+      <w:pPr>
+        <w:ind w:left="2880" w:hanging="360"/>
+      </w:pPr>
+      <w:rPr>
+        <w:rFonts w:ascii="Symbol" w:hAnsi="Symbol" w:hint="default"/>
+      </w:rPr>
+    </w:lvl>
+    <w:lvl w:ilvl="4" w:tplc="08090003" w:tentative="1">
+      <w:start w:val="1"/>
+      <w:numFmt w:val="bullet"/>
+      <w:lvlText w:val="o"/>
+      <w:lvlJc w:val="left"/>
+      <w:pPr>
+        <w:ind w:left="3600" w:hanging="360"/>
+      </w:pPr>
+      <w:rPr>
+        <w:rFonts w:ascii="Courier New" w:hAnsi="Courier New" w:cs="Courier New" w:hint="default"/>
+      </w:rPr>
+    </w:lvl>
+    <w:lvl w:ilvl="5" w:tplc="08090005" w:tentative="1">
+      <w:start w:val="1"/>
+      <w:numFmt w:val="bullet"/>
+      <w:lvlText w:val=""/>
+      <w:lvlJc w:val="left"/>
+      <w:pPr>
+        <w:ind w:left="4320" w:hanging="360"/>
+      </w:pPr>
+      <w:rPr>
+        <w:rFonts w:ascii="Wingdings" w:hAnsi="Wingdings" w:hint="default"/>
+      </w:rPr>
+    </w:lvl>
+    <w:lvl w:ilvl="6" w:tplc="08090001" w:tentative="1">
+      <w:start w:val="1"/>
+      <w:numFmt w:val="bullet"/>
+      <w:lvlText w:val=""/>
+      <w:lvlJc w:val="left"/>
+      <w:pPr>
+        <w:ind w:left="5040" w:hanging="360"/>
+      </w:pPr>
+      <w:rPr>
+        <w:rFonts w:ascii="Symbol" w:hAnsi="Symbol" w:hint="default"/>
+      </w:rPr>
+    </w:lvl>
+    <w:lvl w:ilvl="7" w:tplc="08090003" w:tentative="1">
+      <w:start w:val="1"/>
+      <w:numFmt w:val="bullet"/>
+      <w:lvlText w:val="o"/>
+      <w:lvlJc w:val="left"/>
+      <w:pPr>
+        <w:ind w:left="5760" w:hanging="360"/>
+      </w:pPr>
+      <w:rPr>
+        <w:rFonts w:ascii="Courier New" w:hAnsi="Courier New" w:cs="Courier New" w:hint="default"/>
+      </w:rPr>
+    </w:lvl>
+    <w:lvl w:ilvl="8" w:tplc="08090005" w:tentative="1">
+      <w:start w:val="1"/>
+      <w:numFmt w:val="bullet"/>
+      <w:lvlText w:val=""/>
+      <w:lvlJc w:val="left"/>
+      <w:pPr>
+        <w:ind w:left="6480" w:hanging="360"/>
+      </w:pPr>
+      <w:rPr>
+        <w:rFonts w:ascii="Wingdings" w:hAnsi="Wingdings" w:hint="default"/>
+      </w:rPr>
+    </w:lvl>
+  </w:abstractNum>
+  <w:abstractNum w:abstractNumId="9" w15:restartNumberingAfterBreak="0">
     <w:nsid w:val="538C637B"/>
     <w:multiLevelType w:val="hybridMultilevel"/>
     <w:tmpl w:val="49860A68"/>
@@ -2706,7 +3634,7 @@
       </w:rPr>
     </w:lvl>
   </w:abstractNum>
-  <w:abstractNum w:abstractNumId="8" w15:restartNumberingAfterBreak="0">
+  <w:abstractNum w:abstractNumId="10" w15:restartNumberingAfterBreak="0">
     <w:nsid w:val="5FDA6E1B"/>
     <w:multiLevelType w:val="multilevel"/>
     <w:tmpl w:val="7C40FFA8"/>
@@ -2819,7 +3747,7 @@
       </w:pPr>
     </w:lvl>
   </w:abstractNum>
-  <w:abstractNum w:abstractNumId="9" w15:restartNumberingAfterBreak="0">
+  <w:abstractNum w:abstractNumId="11" w15:restartNumberingAfterBreak="0">
     <w:nsid w:val="624C3637"/>
     <w:multiLevelType w:val="hybridMultilevel"/>
     <w:tmpl w:val="1132F240"/>
@@ -2932,7 +3860,7 @@
       </w:rPr>
     </w:lvl>
   </w:abstractNum>
-  <w:abstractNum w:abstractNumId="10" w15:restartNumberingAfterBreak="0">
+  <w:abstractNum w:abstractNumId="12" w15:restartNumberingAfterBreak="0">
     <w:nsid w:val="64293E69"/>
     <w:multiLevelType w:val="hybridMultilevel"/>
     <w:tmpl w:val="0EAC4FB6"/>
@@ -3045,7 +3973,7 @@
       </w:rPr>
     </w:lvl>
   </w:abstractNum>
-  <w:abstractNum w:abstractNumId="11" w15:restartNumberingAfterBreak="0">
+  <w:abstractNum w:abstractNumId="13" w15:restartNumberingAfterBreak="0">
     <w:nsid w:val="6B00369E"/>
     <w:multiLevelType w:val="hybridMultilevel"/>
     <w:tmpl w:val="F238E1BE"/>
@@ -3159,39 +4087,45 @@
     </w:lvl>
   </w:abstractNum>
   <w:num w:numId="1" w16cid:durableId="1112937611">
+    <w:abstractNumId w:val="7"/>
+  </w:num>
+  <w:num w:numId="2" w16cid:durableId="1107189382">
+    <w:abstractNumId w:val="2"/>
+  </w:num>
+  <w:num w:numId="3" w16cid:durableId="541600011">
+    <w:abstractNumId w:val="5"/>
+  </w:num>
+  <w:num w:numId="4" w16cid:durableId="31611413">
+    <w:abstractNumId w:val="3"/>
+  </w:num>
+  <w:num w:numId="5" w16cid:durableId="363025712">
+    <w:abstractNumId w:val="11"/>
+  </w:num>
+  <w:num w:numId="6" w16cid:durableId="169492810">
+    <w:abstractNumId w:val="13"/>
+  </w:num>
+  <w:num w:numId="7" w16cid:durableId="1857309733">
+    <w:abstractNumId w:val="12"/>
+  </w:num>
+  <w:num w:numId="8" w16cid:durableId="1402216298">
+    <w:abstractNumId w:val="9"/>
+  </w:num>
+  <w:num w:numId="9" w16cid:durableId="2091123489">
     <w:abstractNumId w:val="6"/>
   </w:num>
-  <w:num w:numId="2" w16cid:durableId="1107189382">
+  <w:num w:numId="10" w16cid:durableId="807817514">
+    <w:abstractNumId w:val="10"/>
+  </w:num>
+  <w:num w:numId="11" w16cid:durableId="2032762251">
+    <w:abstractNumId w:val="4"/>
+  </w:num>
+  <w:num w:numId="12" w16cid:durableId="1175192159">
     <w:abstractNumId w:val="1"/>
   </w:num>
-  <w:num w:numId="3" w16cid:durableId="541600011">
-    <w:abstractNumId w:val="4"/>
-  </w:num>
-  <w:num w:numId="4" w16cid:durableId="31611413">
-    <w:abstractNumId w:val="2"/>
-  </w:num>
-  <w:num w:numId="5" w16cid:durableId="363025712">
-    <w:abstractNumId w:val="9"/>
-  </w:num>
-  <w:num w:numId="6" w16cid:durableId="169492810">
-    <w:abstractNumId w:val="11"/>
-  </w:num>
-  <w:num w:numId="7" w16cid:durableId="1857309733">
-    <w:abstractNumId w:val="10"/>
-  </w:num>
-  <w:num w:numId="8" w16cid:durableId="1402216298">
-    <w:abstractNumId w:val="7"/>
-  </w:num>
-  <w:num w:numId="9" w16cid:durableId="2091123489">
-    <w:abstractNumId w:val="5"/>
-  </w:num>
-  <w:num w:numId="10" w16cid:durableId="807817514">
+  <w:num w:numId="13" w16cid:durableId="637956838">
     <w:abstractNumId w:val="8"/>
   </w:num>
-  <w:num w:numId="11" w16cid:durableId="2032762251">
-    <w:abstractNumId w:val="3"/>
-  </w:num>
-  <w:num w:numId="12" w16cid:durableId="1175192159">
+  <w:num w:numId="14" w16cid:durableId="1527017364">
     <w:abstractNumId w:val="0"/>
   </w:num>
 </w:numbering>
@@ -3609,7 +4543,6 @@
   <w:style w:type="character" w:default="1" w:styleId="DefaultParagraphFont">
     <w:name w:val="Default Paragraph Font"/>
     <w:uiPriority w:val="1"/>
-    <w:semiHidden/>
     <w:unhideWhenUsed/>
   </w:style>
   <w:style w:type="table" w:default="1" w:styleId="TableNormal">

</xml_diff>

<commit_message>
report part 1 keyboard, finalized
</commit_message>
<xml_diff>
--- a/Lab_10/Homework10_A2.docx
+++ b/Lab_10/Homework10_A2.docx
@@ -4,7 +4,7 @@
   <w:body>
     <w:tbl>
       <w:tblPr>
-        <w:tblStyle w:val="TableGrid"/>
+        <w:tblStyle w:val="Grigliatabella"/>
         <w:tblW w:w="0" w:type="auto"/>
         <w:tblInd w:w="7225" w:type="dxa"/>
         <w:tblLook w:val="04A0" w:firstRow="1" w:lastRow="0" w:firstColumn="1" w:lastColumn="0" w:noHBand="0" w:noVBand="1"/>
@@ -20,7 +20,7 @@
           </w:tcPr>
           <w:p>
             <w:pPr>
-              <w:pStyle w:val="NoSpacing"/>
+              <w:pStyle w:val="Nessunaspaziatura"/>
             </w:pPr>
             <w:r>
               <w:t>Mark</w:t>
@@ -52,7 +52,7 @@
     </w:p>
     <w:tbl>
       <w:tblPr>
-        <w:tblStyle w:val="TableGrid"/>
+        <w:tblStyle w:val="Grigliatabella"/>
         <w:tblW w:w="0" w:type="auto"/>
         <w:tblLook w:val="05A0" w:firstRow="1" w:lastRow="0" w:firstColumn="1" w:lastColumn="1" w:noHBand="0" w:noVBand="1"/>
       </w:tblPr>
@@ -394,13 +394,8 @@
             <w:shd w:val="clear" w:color="auto" w:fill="FFF2CC" w:themeFill="accent4" w:themeFillTint="33"/>
           </w:tcPr>
           <w:p>
-            <w:proofErr w:type="spellStart"/>
-            <w:r>
-              <w:t>Majocchi</w:t>
-            </w:r>
-            <w:proofErr w:type="spellEnd"/>
-            <w:r>
-              <w:t xml:space="preserve"> Tommaso</w:t>
+            <w:r>
+              <w:t>Majocchi Tommaso</w:t>
             </w:r>
           </w:p>
         </w:tc>
@@ -464,13 +459,8 @@
             <w:shd w:val="clear" w:color="auto" w:fill="FFF2CC" w:themeFill="accent4" w:themeFillTint="33"/>
           </w:tcPr>
           <w:p>
-            <w:proofErr w:type="spellStart"/>
-            <w:r>
-              <w:t>Maffezzini</w:t>
-            </w:r>
-            <w:proofErr w:type="spellEnd"/>
-            <w:r>
-              <w:t xml:space="preserve"> Andrea</w:t>
+            <w:r>
+              <w:t>Maffezzini Andrea</w:t>
             </w:r>
           </w:p>
         </w:tc>
@@ -620,7 +610,7 @@
     <w:p/>
     <w:tbl>
       <w:tblPr>
-        <w:tblStyle w:val="TableGrid"/>
+        <w:tblStyle w:val="Grigliatabella"/>
         <w:tblW w:w="0" w:type="auto"/>
         <w:tblLook w:val="04A0" w:firstRow="1" w:lastRow="0" w:firstColumn="1" w:lastColumn="0" w:noHBand="0" w:noVBand="1"/>
       </w:tblPr>
@@ -657,7 +647,7 @@
               <w:rPr>
                 <w:lang w:val="en-GB"/>
               </w:rPr>
-              <w:t>SPI LED MATRIX</w:t>
+              <w:t>Keyboard and Encoder</w:t>
             </w:r>
           </w:p>
         </w:tc>
@@ -923,27 +913,13 @@
               <w:rPr>
                 <w:rFonts w:cstheme="minorHAnsi"/>
               </w:rPr>
-              <w:t xml:space="preserve">as </w:t>
-            </w:r>
-            <w:proofErr w:type="spellStart"/>
-            <w:r>
-              <w:rPr>
-                <w:rFonts w:cstheme="minorHAnsi"/>
-              </w:rPr>
-              <w:t>GPIO_</w:t>
-            </w:r>
-            <w:r>
-              <w:rPr>
-                <w:rFonts w:cstheme="minorHAnsi"/>
-              </w:rPr>
-              <w:t>Input</w:t>
-            </w:r>
-            <w:proofErr w:type="spellEnd"/>
-            <w:r>
-              <w:rPr>
-                <w:rFonts w:cstheme="minorHAnsi"/>
-              </w:rPr>
-              <w:t xml:space="preserve">; </w:t>
+              <w:t>as GPIO_</w:t>
+            </w:r>
+            <w:r>
+              <w:rPr>
+                <w:rFonts w:cstheme="minorHAnsi"/>
+              </w:rPr>
+              <w:t xml:space="preserve">Input; </w:t>
             </w:r>
             <w:r>
               <w:rPr>
@@ -955,16 +931,20 @@
               <w:rPr>
                 <w:rFonts w:cstheme="minorHAnsi"/>
               </w:rPr>
-              <w:t xml:space="preserve">C8/9/10/11 for the columns to be scanned, and so written, as </w:t>
-            </w:r>
-            <w:proofErr w:type="spellStart"/>
-            <w:r>
-              <w:rPr>
-                <w:rFonts w:cstheme="minorHAnsi"/>
-              </w:rPr>
-              <w:t>GPIO_Output</w:t>
-            </w:r>
-            <w:proofErr w:type="spellEnd"/>
+              <w:t xml:space="preserve">C8/9/10/11 for the columns to be </w:t>
+            </w:r>
+            <w:r>
+              <w:rPr>
+                <w:rFonts w:cstheme="minorHAnsi"/>
+              </w:rPr>
+              <w:t>enabled</w:t>
+            </w:r>
+            <w:r>
+              <w:rPr>
+                <w:rFonts w:cstheme="minorHAnsi"/>
+              </w:rPr>
+              <w:t>, and so written, as GPIO_Output</w:t>
+            </w:r>
             <w:r>
               <w:rPr>
                 <w:rFonts w:cstheme="minorHAnsi"/>
@@ -1065,7 +1045,19 @@
               <w:rPr>
                 <w:rFonts w:cstheme="minorHAnsi"/>
               </w:rPr>
-              <w:t xml:space="preserve">we enable TIM2 and TIM3, as we’ll both need a timer to scan the next column, and one for the debouncing timeout </w:t>
+              <w:t>we enable TIM2 and TIM3, as we’ll both need a timer to scan the column</w:t>
+            </w:r>
+            <w:r>
+              <w:rPr>
+                <w:rFonts w:cstheme="minorHAnsi"/>
+              </w:rPr>
+              <w:t>s</w:t>
+            </w:r>
+            <w:r>
+              <w:rPr>
+                <w:rFonts w:cstheme="minorHAnsi"/>
+              </w:rPr>
+              <w:t xml:space="preserve">, and one for the debouncing timeout </w:t>
             </w:r>
             <w:r>
               <w:rPr>
@@ -1078,6 +1070,12 @@
                 <w:rFonts w:cstheme="minorHAnsi"/>
               </w:rPr>
               <w:t>s</w:t>
+            </w:r>
+            <w:r>
+              <w:rPr>
+                <w:rFonts w:cstheme="minorHAnsi"/>
+              </w:rPr>
+              <w:t xml:space="preserve"> respectively</w:t>
             </w:r>
             <w:r>
               <w:rPr>
@@ -1346,21 +1344,7 @@
               <w:rPr>
                 <w:rFonts w:cstheme="minorHAnsi"/>
               </w:rPr>
-              <w:t>In the “</w:t>
-            </w:r>
-            <w:proofErr w:type="spellStart"/>
-            <w:r>
-              <w:rPr>
-                <w:rFonts w:cstheme="minorHAnsi"/>
-              </w:rPr>
-              <w:t>main.c</w:t>
-            </w:r>
-            <w:proofErr w:type="spellEnd"/>
-            <w:r>
-              <w:rPr>
-                <w:rFonts w:cstheme="minorHAnsi"/>
-              </w:rPr>
-              <w:t>”</w:t>
+              <w:t>In the “main.c”</w:t>
             </w:r>
             <w:r>
               <w:rPr>
@@ -1515,6 +1499,7 @@
             <w:r>
               <w:rPr>
                 <w:rFonts w:cstheme="minorHAnsi"/>
+                <w:noProof/>
               </w:rPr>
               <w:drawing>
                 <wp:inline distT="0" distB="0" distL="0" distR="0" wp14:anchorId="5C328A50" wp14:editId="568FD24C">
@@ -1633,22 +1618,36 @@
                 <w:noProof/>
                 <w14:ligatures w14:val="standardContextual"/>
               </w:rPr>
-              <w:t xml:space="preserve">To conclude the declaration part, out global variables (all set to 0 except for </w:t>
-            </w:r>
-            <w:r>
-              <w:rPr>
-                <w:i/>
-                <w:iCs/>
+              <w:t xml:space="preserve">To conclude the declaration part, </w:t>
+            </w:r>
+            <w:r>
+              <w:rPr>
                 <w:noProof/>
                 <w14:ligatures w14:val="standardContextual"/>
               </w:rPr>
-              <w:t>c_old</w:t>
+              <w:t xml:space="preserve">a few other </w:t>
             </w:r>
             <w:r>
               <w:rPr>
                 <w:noProof/>
                 <w14:ligatures w14:val="standardContextual"/>
               </w:rPr>
+              <w:t xml:space="preserve">global variables all set to 0 except for </w:t>
+            </w:r>
+            <w:r>
+              <w:rPr>
+                <w:i/>
+                <w:iCs/>
+                <w:noProof/>
+                <w14:ligatures w14:val="standardContextual"/>
+              </w:rPr>
+              <w:t>c_old</w:t>
+            </w:r>
+            <w:r>
+              <w:rPr>
+                <w:noProof/>
+                <w14:ligatures w14:val="standardContextual"/>
+              </w:rPr>
               <w:t xml:space="preserve">, initialized to -1 to be </w:t>
             </w:r>
             <w:r>
@@ -1685,15 +1684,91 @@
                 <w:color w:val="000000" w:themeColor="text1"/>
                 <w14:ligatures w14:val="standardContextual"/>
               </w:rPr>
-              <w:t>buttons[]</w:t>
-            </w:r>
-            <w:r>
-              <w:rPr>
+              <w:t>buttons[</w:t>
+            </w:r>
+            <w:r>
+              <w:rPr>
+                <w:i/>
+                <w:iCs/>
                 <w:noProof/>
                 <w:color w:val="000000" w:themeColor="text1"/>
                 <w14:ligatures w14:val="standardContextual"/>
               </w:rPr>
-              <w:t>, array of characters set as indicated on our physical board):</w:t>
+              <w:t>16</w:t>
+            </w:r>
+            <w:r>
+              <w:rPr>
+                <w:i/>
+                <w:iCs/>
+                <w:noProof/>
+                <w:color w:val="000000" w:themeColor="text1"/>
+                <w14:ligatures w14:val="standardContextual"/>
+              </w:rPr>
+              <w:t>]</w:t>
+            </w:r>
+            <w:r>
+              <w:rPr>
+                <w:noProof/>
+                <w:color w:val="000000" w:themeColor="text1"/>
+                <w14:ligatures w14:val="standardContextual"/>
+              </w:rPr>
+              <w:t xml:space="preserve">, array of characters </w:t>
+            </w:r>
+            <w:r>
+              <w:rPr>
+                <w:noProof/>
+                <w:color w:val="000000" w:themeColor="text1"/>
+                <w14:ligatures w14:val="standardContextual"/>
+              </w:rPr>
+              <w:t>(</w:t>
+            </w:r>
+            <w:r>
+              <w:rPr>
+                <w:noProof/>
+                <w:color w:val="000000" w:themeColor="text1"/>
+                <w14:ligatures w14:val="standardContextual"/>
+              </w:rPr>
+              <w:t xml:space="preserve">set </w:t>
+            </w:r>
+            <w:r>
+              <w:rPr>
+                <w:noProof/>
+                <w:color w:val="000000" w:themeColor="text1"/>
+                <w14:ligatures w14:val="standardContextual"/>
+              </w:rPr>
+              <w:t>accordingly to</w:t>
+            </w:r>
+            <w:r>
+              <w:rPr>
+                <w:noProof/>
+                <w:color w:val="000000" w:themeColor="text1"/>
+                <w14:ligatures w14:val="standardContextual"/>
+              </w:rPr>
+              <w:t xml:space="preserve"> the silkscreen of our</w:t>
+            </w:r>
+            <w:r>
+              <w:rPr>
+                <w:noProof/>
+                <w:color w:val="000000" w:themeColor="text1"/>
+                <w14:ligatures w14:val="standardContextual"/>
+              </w:rPr>
+              <w:t xml:space="preserve"> physical board</w:t>
+            </w:r>
+            <w:r>
+              <w:rPr>
+                <w:noProof/>
+                <w:color w:val="000000" w:themeColor="text1"/>
+                <w14:ligatures w14:val="standardContextual"/>
+              </w:rPr>
+              <w:t>)</w:t>
+            </w:r>
+            <w:r>
+              <w:rPr>
+                <w:noProof/>
+                <w:color w:val="000000" w:themeColor="text1"/>
+                <w14:ligatures w14:val="standardContextual"/>
+              </w:rPr>
+              <w:t>:</w:t>
             </w:r>
           </w:p>
           <w:p>
@@ -1776,7 +1851,6 @@
               </w:rPr>
               <w:t xml:space="preserve">In the </w:t>
             </w:r>
-            <w:proofErr w:type="spellStart"/>
             <w:r>
               <w:rPr>
                 <w:rFonts w:cstheme="minorHAnsi"/>
@@ -1786,7 +1860,6 @@
               </w:rPr>
               <w:t>HAL_TIM_PeriodElapsedCallback</w:t>
             </w:r>
-            <w:proofErr w:type="spellEnd"/>
             <w:r>
               <w:rPr>
                 <w:rFonts w:cstheme="minorHAnsi"/>
@@ -1856,6 +1929,29 @@
                 <w:iCs/>
                 <w:color w:val="000000" w:themeColor="text1"/>
               </w:rPr>
+              <w:t>50</w:t>
+            </w:r>
+            <w:r>
+              <w:rPr>
+                <w:rFonts w:cstheme="minorHAnsi"/>
+                <w:color w:val="000000" w:themeColor="text1"/>
+              </w:rPr>
+              <w:t xml:space="preserve"> milliseconds</w:t>
+            </w:r>
+            <w:r>
+              <w:rPr>
+                <w:rFonts w:cstheme="minorHAnsi"/>
+                <w:color w:val="000000" w:themeColor="text1"/>
+              </w:rPr>
+              <w:t xml:space="preserve"> </w:t>
+            </w:r>
+            <w:r>
+              <w:rPr>
+                <w:rFonts w:cstheme="minorHAnsi"/>
+                <w:i/>
+                <w:iCs/>
+                <w:color w:val="000000" w:themeColor="text1"/>
+              </w:rPr>
               <w:t>(T</w:t>
             </w:r>
             <w:r>
@@ -1874,23 +1970,29 @@
                 <w:iCs/>
                 <w:color w:val="000000" w:themeColor="text1"/>
               </w:rPr>
-              <w:t xml:space="preserve"> =) 50</w:t>
-            </w:r>
-            <w:r>
-              <w:rPr>
-                <w:rFonts w:cstheme="minorHAnsi"/>
-                <w:color w:val="000000" w:themeColor="text1"/>
-              </w:rPr>
-              <w:t xml:space="preserve"> milliseconds</w:t>
-            </w:r>
-            <w:r>
-              <w:rPr>
-                <w:rFonts w:cstheme="minorHAnsi"/>
-                <w:color w:val="000000" w:themeColor="text1"/>
-              </w:rPr>
-              <w:t xml:space="preserve"> (via the </w:t>
-            </w:r>
-            <w:proofErr w:type="spellStart"/>
+              <w:t xml:space="preserve"> ) </w:t>
+            </w:r>
+            <w:r>
+              <w:rPr>
+                <w:rFonts w:cstheme="minorHAnsi"/>
+                <w:color w:val="000000" w:themeColor="text1"/>
+              </w:rPr>
+              <w:t xml:space="preserve"> </w:t>
+            </w:r>
+            <w:r>
+              <w:rPr>
+                <w:rFonts w:cstheme="minorHAnsi"/>
+                <w:color w:val="000000" w:themeColor="text1"/>
+              </w:rPr>
+              <w:t>checking</w:t>
+            </w:r>
+            <w:r>
+              <w:rPr>
+                <w:rFonts w:cstheme="minorHAnsi"/>
+                <w:color w:val="000000" w:themeColor="text1"/>
+              </w:rPr>
+              <w:t xml:space="preserve"> the </w:t>
+            </w:r>
             <w:r>
               <w:rPr>
                 <w:rFonts w:cstheme="minorHAnsi"/>
@@ -1900,13 +2002,68 @@
               </w:rPr>
               <w:t>pressed_flag</w:t>
             </w:r>
-            <w:proofErr w:type="spellEnd"/>
-            <w:r>
-              <w:rPr>
-                <w:rFonts w:cstheme="minorHAnsi"/>
-                <w:color w:val="000000" w:themeColor="text1"/>
-              </w:rPr>
-              <w:t xml:space="preserve"> variable): when this is set to zero and a button is pressed (state GPIO_PIN_RESET) we enter in a state where only the relative column is active (all buttons in the same column can be pressed), and we save the row (</w:t>
+            <w:r>
+              <w:rPr>
+                <w:rFonts w:cstheme="minorHAnsi"/>
+                <w:color w:val="000000" w:themeColor="text1"/>
+              </w:rPr>
+              <w:t xml:space="preserve"> variable: when </w:t>
+            </w:r>
+            <w:r>
+              <w:rPr>
+                <w:rFonts w:cstheme="minorHAnsi"/>
+                <w:color w:val="000000" w:themeColor="text1"/>
+              </w:rPr>
+              <w:t>it</w:t>
+            </w:r>
+            <w:r>
+              <w:rPr>
+                <w:rFonts w:cstheme="minorHAnsi"/>
+                <w:color w:val="000000" w:themeColor="text1"/>
+              </w:rPr>
+              <w:t xml:space="preserve"> is zero and a button is pressed (state GPIO_PIN_RESET) we enter in a state where only the </w:t>
+            </w:r>
+            <w:r>
+              <w:rPr>
+                <w:rFonts w:cstheme="minorHAnsi"/>
+                <w:color w:val="000000" w:themeColor="text1"/>
+              </w:rPr>
+              <w:t>related</w:t>
+            </w:r>
+            <w:r>
+              <w:rPr>
+                <w:rFonts w:cstheme="minorHAnsi"/>
+                <w:color w:val="000000" w:themeColor="text1"/>
+              </w:rPr>
+              <w:t xml:space="preserve"> column is active (all buttons in the same column </w:t>
+            </w:r>
+            <w:r>
+              <w:rPr>
+                <w:rFonts w:cstheme="minorHAnsi"/>
+                <w:color w:val="000000" w:themeColor="text1"/>
+              </w:rPr>
+              <w:t>are enabled</w:t>
+            </w:r>
+            <w:r>
+              <w:rPr>
+                <w:rFonts w:cstheme="minorHAnsi"/>
+                <w:color w:val="000000" w:themeColor="text1"/>
+              </w:rPr>
+              <w:t xml:space="preserve">), and we save the row </w:t>
+            </w:r>
+            <w:r>
+              <w:rPr>
+                <w:rFonts w:cstheme="minorHAnsi"/>
+                <w:color w:val="000000" w:themeColor="text1"/>
+              </w:rPr>
+              <w:t xml:space="preserve">index of the pressed button </w:t>
+            </w:r>
+            <w:r>
+              <w:rPr>
+                <w:rFonts w:cstheme="minorHAnsi"/>
+                <w:color w:val="000000" w:themeColor="text1"/>
+              </w:rPr>
+              <w:t>(</w:t>
             </w:r>
             <w:r>
               <w:rPr>
@@ -1922,7 +2079,35 @@
                 <w:rFonts w:cstheme="minorHAnsi"/>
                 <w:color w:val="000000" w:themeColor="text1"/>
               </w:rPr>
-              <w:t xml:space="preserve"> variable) to be checked by the debouncing routine; finally, the timer relative to this routine is started, and the </w:t>
+              <w:t xml:space="preserve"> variable) to be </w:t>
+            </w:r>
+            <w:r>
+              <w:rPr>
+                <w:rFonts w:cstheme="minorHAnsi"/>
+                <w:color w:val="000000" w:themeColor="text1"/>
+              </w:rPr>
+              <w:t xml:space="preserve">later </w:t>
+            </w:r>
+            <w:r>
+              <w:rPr>
+                <w:rFonts w:cstheme="minorHAnsi"/>
+                <w:color w:val="000000" w:themeColor="text1"/>
+              </w:rPr>
+              <w:t>checked by the debouncing routine; finally, the timer</w:t>
+            </w:r>
+            <w:r>
+              <w:rPr>
+                <w:rFonts w:cstheme="minorHAnsi"/>
+                <w:color w:val="000000" w:themeColor="text1"/>
+              </w:rPr>
+              <w:t xml:space="preserve"> 3</w:t>
+            </w:r>
+            <w:r>
+              <w:rPr>
+                <w:rFonts w:cstheme="minorHAnsi"/>
+                <w:color w:val="000000" w:themeColor="text1"/>
+              </w:rPr>
+              <w:t xml:space="preserve"> is started, and the </w:t>
             </w:r>
             <w:r>
               <w:rPr>
@@ -1956,7 +2141,21 @@
                 <w:rFonts w:cstheme="minorHAnsi"/>
                 <w:color w:val="000000" w:themeColor="text1"/>
               </w:rPr>
-              <w:t xml:space="preserve">We also highlight an important defect of the keyboard, that is how </w:t>
+              <w:t>We also highlight an important defect of the keyboard</w:t>
+            </w:r>
+            <w:r>
+              <w:rPr>
+                <w:rFonts w:cstheme="minorHAnsi"/>
+                <w:color w:val="000000" w:themeColor="text1"/>
+              </w:rPr>
+              <w:t>:</w:t>
+            </w:r>
+            <w:r>
+              <w:rPr>
+                <w:rFonts w:cstheme="minorHAnsi"/>
+                <w:color w:val="000000" w:themeColor="text1"/>
+              </w:rPr>
+              <w:t xml:space="preserve"> </w:t>
             </w:r>
             <w:r>
               <w:rPr>
@@ -1986,7 +2185,22 @@
               <w:t>shifted scanning columns</w:t>
             </w:r>
             <w:r>
-              <w:t xml:space="preserve">: we solved this by </w:t>
+              <w:rPr>
+                <w:rFonts w:cstheme="minorHAnsi"/>
+                <w:b/>
+                <w:bCs/>
+                <w:color w:val="000000" w:themeColor="text1"/>
+              </w:rPr>
+              <w:t>.</w:t>
+            </w:r>
+            <w:r>
+              <w:t xml:space="preserve"> </w:t>
+            </w:r>
+            <w:r>
+              <w:t>W</w:t>
+            </w:r>
+            <w:r>
+              <w:t xml:space="preserve">e solved this by </w:t>
             </w:r>
             <w:r>
               <w:t xml:space="preserve">saving the value of </w:t>
@@ -2066,6 +2280,9 @@
               <w:t>.</w:t>
             </w:r>
             <w:r>
+              <w:rPr>
+                <w:noProof/>
+              </w:rPr>
               <w:drawing>
                 <wp:inline distT="0" distB="0" distL="0" distR="0" wp14:anchorId="249F3AF7" wp14:editId="7ADC0065">
                   <wp:extent cx="6051550" cy="3266883"/>
@@ -2143,7 +2360,6 @@
               </w:rPr>
               <w:t xml:space="preserve"> holds a different value from the previous one </w:t>
             </w:r>
-            <w:proofErr w:type="spellStart"/>
             <w:r>
               <w:rPr>
                 <w:rFonts w:cstheme="minorHAnsi"/>
@@ -2153,7 +2369,6 @@
               </w:rPr>
               <w:t>c_old</w:t>
             </w:r>
-            <w:proofErr w:type="spellEnd"/>
             <w:r>
               <w:rPr>
                 <w:rFonts w:cstheme="minorHAnsi"/>
@@ -2186,7 +2401,49 @@
                 <w:rFonts w:cstheme="minorHAnsi"/>
                 <w:color w:val="000000" w:themeColor="text1"/>
               </w:rPr>
-              <w:t xml:space="preserve">In case the button is not pressed anymore, it can mean that either it has been pressed for a time lower than TEMPO2 milliseconds, or that it was pressed and released after the timeout, hence we can reset the </w:t>
+              <w:t>In case the button is not pressed anymore, it can mean that either it has been pressed for a</w:t>
+            </w:r>
+            <w:r>
+              <w:rPr>
+                <w:rFonts w:cstheme="minorHAnsi"/>
+                <w:color w:val="000000" w:themeColor="text1"/>
+              </w:rPr>
+              <w:t xml:space="preserve"> very short</w:t>
+            </w:r>
+            <w:r>
+              <w:rPr>
+                <w:rFonts w:cstheme="minorHAnsi"/>
+                <w:color w:val="000000" w:themeColor="text1"/>
+              </w:rPr>
+              <w:t xml:space="preserve"> time </w:t>
+            </w:r>
+            <w:r>
+              <w:rPr>
+                <w:rFonts w:cstheme="minorHAnsi"/>
+                <w:color w:val="000000" w:themeColor="text1"/>
+              </w:rPr>
+              <w:t>(</w:t>
+            </w:r>
+            <w:r>
+              <w:rPr>
+                <w:rFonts w:cstheme="minorHAnsi"/>
+                <w:color w:val="000000" w:themeColor="text1"/>
+              </w:rPr>
+              <w:t>lower than TEMPO2 milliseconds</w:t>
+            </w:r>
+            <w:r>
+              <w:rPr>
+                <w:rFonts w:cstheme="minorHAnsi"/>
+                <w:color w:val="000000" w:themeColor="text1"/>
+              </w:rPr>
+              <w:t>)</w:t>
+            </w:r>
+            <w:r>
+              <w:rPr>
+                <w:rFonts w:cstheme="minorHAnsi"/>
+                <w:color w:val="000000" w:themeColor="text1"/>
+              </w:rPr>
+              <w:t xml:space="preserve">, or that it was pressed and released after the timeout, hence we </w:t>
             </w:r>
             <w:r>
               <w:rPr>
@@ -2194,9 +2451,8 @@
                 <w:color w:val="000000" w:themeColor="text1"/>
               </w:rPr>
               <w:lastRenderedPageBreak/>
-              <w:t xml:space="preserve">global state </w:t>
-            </w:r>
-            <w:proofErr w:type="spellStart"/>
+              <w:t xml:space="preserve">can reset the global state </w:t>
+            </w:r>
             <w:r>
               <w:rPr>
                 <w:rFonts w:cstheme="minorHAnsi"/>
@@ -2206,7 +2462,6 @@
               </w:rPr>
               <w:t>pressed_flag</w:t>
             </w:r>
-            <w:proofErr w:type="spellEnd"/>
             <w:r>
               <w:rPr>
                 <w:rFonts w:cstheme="minorHAnsi"/>
@@ -2228,7 +2483,6 @@
               </w:rPr>
               <w:t xml:space="preserve"> </w:t>
             </w:r>
-            <w:proofErr w:type="spellStart"/>
             <w:r>
               <w:rPr>
                 <w:rFonts w:cstheme="minorHAnsi"/>
@@ -2238,7 +2492,6 @@
               </w:rPr>
               <w:t>c_old</w:t>
             </w:r>
-            <w:proofErr w:type="spellEnd"/>
             <w:r>
               <w:rPr>
                 <w:rFonts w:cstheme="minorHAnsi"/>
@@ -2249,6 +2502,9 @@
               <w:t>.</w:t>
             </w:r>
             <w:r>
+              <w:rPr>
+                <w:noProof/>
+              </w:rPr>
               <w:drawing>
                 <wp:inline distT="0" distB="0" distL="0" distR="0" wp14:anchorId="3BA1FE3F" wp14:editId="69794549">
                   <wp:extent cx="6015593" cy="1607820"/>
@@ -2285,17 +2541,6 @@
                 </wp:inline>
               </w:drawing>
             </w:r>
-          </w:p>
-          <w:p>
-            <w:pPr>
-              <w:pBdr>
-                <w:bottom w:val="single" w:sz="6" w:space="1" w:color="auto"/>
-              </w:pBdr>
-              <w:rPr>
-                <w:rFonts w:cstheme="minorHAnsi"/>
-                <w:color w:val="000000" w:themeColor="text1"/>
-              </w:rPr>
-            </w:pPr>
           </w:p>
           <w:p>
             <w:pPr>
@@ -4524,7 +4769,7 @@
     <w:lsdException w:name="Unresolved Mention" w:semiHidden="1" w:unhideWhenUsed="1"/>
     <w:lsdException w:name="Smart Link" w:semiHidden="1" w:unhideWhenUsed="1"/>
   </w:latentStyles>
-  <w:style w:type="paragraph" w:default="1" w:styleId="Normal">
+  <w:style w:type="paragraph" w:default="1" w:styleId="Normale">
     <w:name w:val="Normal"/>
     <w:qFormat/>
     <w:rsid w:val="00BF3FA8"/>
@@ -4540,12 +4785,13 @@
       <w14:ligatures w14:val="none"/>
     </w:rPr>
   </w:style>
-  <w:style w:type="character" w:default="1" w:styleId="DefaultParagraphFont">
+  <w:style w:type="character" w:default="1" w:styleId="Carpredefinitoparagrafo">
     <w:name w:val="Default Paragraph Font"/>
     <w:uiPriority w:val="1"/>
+    <w:semiHidden/>
     <w:unhideWhenUsed/>
   </w:style>
-  <w:style w:type="table" w:default="1" w:styleId="TableNormal">
+  <w:style w:type="table" w:default="1" w:styleId="Tabellanormale">
     <w:name w:val="Normal Table"/>
     <w:uiPriority w:val="99"/>
     <w:semiHidden/>
@@ -4560,15 +4806,15 @@
       </w:tblCellMar>
     </w:tblPr>
   </w:style>
-  <w:style w:type="numbering" w:default="1" w:styleId="NoList">
+  <w:style w:type="numbering" w:default="1" w:styleId="Nessunelenco">
     <w:name w:val="No List"/>
     <w:uiPriority w:val="99"/>
     <w:semiHidden/>
     <w:unhideWhenUsed/>
   </w:style>
-  <w:style w:type="table" w:styleId="TableGrid">
+  <w:style w:type="table" w:styleId="Grigliatabella">
     <w:name w:val="Table Grid"/>
-    <w:basedOn w:val="TableNormal"/>
+    <w:basedOn w:val="Tabellanormale"/>
     <w:uiPriority w:val="39"/>
     <w:rsid w:val="0030269E"/>
     <w:rPr>
@@ -4592,7 +4838,7 @@
   </w:style>
   <w:style w:type="paragraph" w:customStyle="1" w:styleId="paragraph">
     <w:name w:val="paragraph"/>
-    <w:basedOn w:val="Normal"/>
+    <w:basedOn w:val="Normale"/>
     <w:rsid w:val="0030269E"/>
     <w:pPr>
       <w:spacing w:before="100" w:beforeAutospacing="1" w:after="100" w:afterAutospacing="1" w:line="240" w:lineRule="auto"/>
@@ -4606,17 +4852,17 @@
   </w:style>
   <w:style w:type="character" w:customStyle="1" w:styleId="normaltextrun">
     <w:name w:val="normaltextrun"/>
-    <w:basedOn w:val="DefaultParagraphFont"/>
+    <w:basedOn w:val="Carpredefinitoparagrafo"/>
     <w:rsid w:val="0030269E"/>
   </w:style>
   <w:style w:type="character" w:customStyle="1" w:styleId="eop">
     <w:name w:val="eop"/>
-    <w:basedOn w:val="DefaultParagraphFont"/>
+    <w:basedOn w:val="Carpredefinitoparagrafo"/>
     <w:rsid w:val="0030269E"/>
   </w:style>
-  <w:style w:type="paragraph" w:styleId="ListParagraph">
+  <w:style w:type="paragraph" w:styleId="Paragrafoelenco">
     <w:name w:val="List Paragraph"/>
-    <w:basedOn w:val="Normal"/>
+    <w:basedOn w:val="Normale"/>
     <w:uiPriority w:val="34"/>
     <w:qFormat/>
     <w:rsid w:val="00B541A9"/>
@@ -4625,10 +4871,10 @@
       <w:contextualSpacing/>
     </w:pPr>
   </w:style>
-  <w:style w:type="paragraph" w:styleId="HTMLPreformatted">
+  <w:style w:type="paragraph" w:styleId="PreformattatoHTML">
     <w:name w:val="HTML Preformatted"/>
-    <w:basedOn w:val="Normal"/>
-    <w:link w:val="HTMLPreformattedChar"/>
+    <w:basedOn w:val="Normale"/>
+    <w:link w:val="PreformattatoHTMLCarattere"/>
     <w:uiPriority w:val="99"/>
     <w:semiHidden/>
     <w:unhideWhenUsed/>
@@ -4642,10 +4888,10 @@
       <w:szCs w:val="20"/>
     </w:rPr>
   </w:style>
-  <w:style w:type="character" w:customStyle="1" w:styleId="HTMLPreformattedChar">
-    <w:name w:val="HTML Preformatted Char"/>
-    <w:basedOn w:val="DefaultParagraphFont"/>
-    <w:link w:val="HTMLPreformatted"/>
+  <w:style w:type="character" w:customStyle="1" w:styleId="PreformattatoHTMLCarattere">
+    <w:name w:val="Preformattato HTML Carattere"/>
+    <w:basedOn w:val="Carpredefinitoparagrafo"/>
+    <w:link w:val="PreformattatoHTML"/>
     <w:uiPriority w:val="99"/>
     <w:semiHidden/>
     <w:rsid w:val="00447098"/>
@@ -4658,7 +4904,7 @@
       <w14:ligatures w14:val="none"/>
     </w:rPr>
   </w:style>
-  <w:style w:type="paragraph" w:styleId="NoSpacing">
+  <w:style w:type="paragraph" w:styleId="Nessunaspaziatura">
     <w:name w:val="No Spacing"/>
     <w:uiPriority w:val="1"/>
     <w:qFormat/>
@@ -4687,10 +4933,10 @@
       <w:lang w:val="it-IT"/>
     </w:rPr>
   </w:style>
-  <w:style w:type="paragraph" w:styleId="Header">
+  <w:style w:type="paragraph" w:styleId="Intestazione">
     <w:name w:val="header"/>
-    <w:basedOn w:val="Normal"/>
-    <w:link w:val="HeaderChar"/>
+    <w:basedOn w:val="Normale"/>
+    <w:link w:val="IntestazioneCarattere"/>
     <w:uiPriority w:val="99"/>
     <w:unhideWhenUsed/>
     <w:rsid w:val="0040478A"/>
@@ -4702,10 +4948,10 @@
       <w:spacing w:after="0" w:line="240" w:lineRule="auto"/>
     </w:pPr>
   </w:style>
-  <w:style w:type="character" w:customStyle="1" w:styleId="HeaderChar">
-    <w:name w:val="Header Char"/>
-    <w:basedOn w:val="DefaultParagraphFont"/>
-    <w:link w:val="Header"/>
+  <w:style w:type="character" w:customStyle="1" w:styleId="IntestazioneCarattere">
+    <w:name w:val="Intestazione Carattere"/>
+    <w:basedOn w:val="Carpredefinitoparagrafo"/>
+    <w:link w:val="Intestazione"/>
     <w:uiPriority w:val="99"/>
     <w:rsid w:val="0040478A"/>
     <w:rPr>
@@ -4717,10 +4963,10 @@
       <w14:ligatures w14:val="none"/>
     </w:rPr>
   </w:style>
-  <w:style w:type="paragraph" w:styleId="Footer">
+  <w:style w:type="paragraph" w:styleId="Pidipagina">
     <w:name w:val="footer"/>
-    <w:basedOn w:val="Normal"/>
-    <w:link w:val="FooterChar"/>
+    <w:basedOn w:val="Normale"/>
+    <w:link w:val="PidipaginaCarattere"/>
     <w:uiPriority w:val="99"/>
     <w:unhideWhenUsed/>
     <w:rsid w:val="0040478A"/>
@@ -4732,10 +4978,10 @@
       <w:spacing w:after="0" w:line="240" w:lineRule="auto"/>
     </w:pPr>
   </w:style>
-  <w:style w:type="character" w:customStyle="1" w:styleId="FooterChar">
-    <w:name w:val="Footer Char"/>
-    <w:basedOn w:val="DefaultParagraphFont"/>
-    <w:link w:val="Footer"/>
+  <w:style w:type="character" w:customStyle="1" w:styleId="PidipaginaCarattere">
+    <w:name w:val="Piè di pagina Carattere"/>
+    <w:basedOn w:val="Carpredefinitoparagrafo"/>
+    <w:link w:val="Pidipagina"/>
     <w:uiPriority w:val="99"/>
     <w:rsid w:val="0040478A"/>
     <w:rPr>

</xml_diff>

<commit_message>
Lab 10 Matteo's review
</commit_message>
<xml_diff>
--- a/Lab_10/Homework10_A2.docx
+++ b/Lab_10/Homework10_A2.docx
@@ -4,7 +4,7 @@
   <w:body>
     <w:tbl>
       <w:tblPr>
-        <w:tblStyle w:val="Grigliatabella"/>
+        <w:tblStyle w:val="TableGrid"/>
         <w:tblW w:w="0" w:type="auto"/>
         <w:tblInd w:w="7225" w:type="dxa"/>
         <w:tblLook w:val="04A0" w:firstRow="1" w:lastRow="0" w:firstColumn="1" w:lastColumn="0" w:noHBand="0" w:noVBand="1"/>
@@ -20,7 +20,7 @@
           </w:tcPr>
           <w:p>
             <w:pPr>
-              <w:pStyle w:val="Nessunaspaziatura"/>
+              <w:pStyle w:val="NoSpacing"/>
             </w:pPr>
             <w:r>
               <w:t>Mark</w:t>
@@ -52,7 +52,7 @@
     </w:p>
     <w:tbl>
       <w:tblPr>
-        <w:tblStyle w:val="Grigliatabella"/>
+        <w:tblStyle w:val="TableGrid"/>
         <w:tblW w:w="0" w:type="auto"/>
         <w:tblLook w:val="05A0" w:firstRow="1" w:lastRow="0" w:firstColumn="1" w:lastColumn="1" w:noHBand="0" w:noVBand="1"/>
       </w:tblPr>
@@ -615,7 +615,7 @@
     <w:p/>
     <w:tbl>
       <w:tblPr>
-        <w:tblStyle w:val="Grigliatabella"/>
+        <w:tblStyle w:val="TableGrid"/>
         <w:tblW w:w="0" w:type="auto"/>
         <w:tblLook w:val="04A0" w:firstRow="1" w:lastRow="0" w:firstColumn="1" w:lastColumn="0" w:noHBand="0" w:noVBand="1"/>
       </w:tblPr>
@@ -1316,9 +1316,9 @@
                 <w:noProof/>
               </w:rPr>
               <w:drawing>
-                <wp:inline distT="0" distB="0" distL="0" distR="0" wp14:anchorId="3D3D01A3" wp14:editId="06F35EE4">
-                  <wp:extent cx="2852240" cy="2164080"/>
-                  <wp:effectExtent l="0" t="0" r="5715" b="7620"/>
+                <wp:inline distT="0" distB="0" distL="0" distR="0" wp14:anchorId="3D3D01A3" wp14:editId="50686C52">
+                  <wp:extent cx="3223836" cy="2446020"/>
+                  <wp:effectExtent l="0" t="0" r="0" b="0"/>
                   <wp:docPr id="1370707668" name="Picture 1"/>
                   <wp:cNvGraphicFramePr>
                     <a:graphicFrameLocks xmlns:a="http://schemas.openxmlformats.org/drawingml/2006/main" noChangeAspect="1"/>
@@ -1339,7 +1339,7 @@
                         <pic:spPr>
                           <a:xfrm>
                             <a:off x="0" y="0"/>
-                            <a:ext cx="2856271" cy="2167138"/>
+                            <a:ext cx="3234285" cy="2453948"/>
                           </a:xfrm>
                           <a:prstGeom prst="rect">
                             <a:avLst/>
@@ -1403,7 +1403,37 @@
               <w:rPr>
                 <w:rFonts w:cstheme="minorHAnsi"/>
               </w:rPr>
-              <w:t xml:space="preserve"> the two timers (4ms for each column’s scan, 50ms as the debouncing allowed time), and</w:t>
+              <w:t xml:space="preserve"> the two timers (4ms for each column’s scan, </w:t>
+            </w:r>
+            <w:r>
+              <w:rPr>
+                <w:rFonts w:cstheme="minorHAnsi"/>
+              </w:rPr>
+              <w:t>2</w:t>
+            </w:r>
+            <w:r>
+              <w:rPr>
+                <w:rFonts w:cstheme="minorHAnsi"/>
+              </w:rPr>
+              <w:t>0ms as the debouncing allowed time</w:t>
+            </w:r>
+            <w:r>
+              <w:rPr>
+                <w:rFonts w:cstheme="minorHAnsi"/>
+              </w:rPr>
+              <w:t>, that we’ve established to be appropriate</w:t>
+            </w:r>
+            <w:r>
+              <w:rPr>
+                <w:rFonts w:cstheme="minorHAnsi"/>
+              </w:rPr>
+              <w:t xml:space="preserve"> for cases of fast pressings</w:t>
+            </w:r>
+            <w:r>
+              <w:rPr>
+                <w:rFonts w:cstheme="minorHAnsi"/>
+              </w:rPr>
+              <w:t>), and</w:t>
             </w:r>
             <w:r>
               <w:rPr>
@@ -1543,10 +1573,10 @@
                 <w:noProof/>
               </w:rPr>
               <w:drawing>
-                <wp:inline distT="0" distB="0" distL="0" distR="0" wp14:anchorId="5C328A50" wp14:editId="568FD24C">
-                  <wp:extent cx="1422400" cy="265927"/>
-                  <wp:effectExtent l="0" t="0" r="6350" b="1270"/>
-                  <wp:docPr id="844635371" name="Picture 1"/>
+                <wp:inline distT="0" distB="0" distL="0" distR="0" wp14:anchorId="6555AB6B" wp14:editId="13881163">
+                  <wp:extent cx="1414935" cy="332509"/>
+                  <wp:effectExtent l="0" t="0" r="0" b="0"/>
+                  <wp:docPr id="336506671" name="Picture 1"/>
                   <wp:cNvGraphicFramePr>
                     <a:graphicFrameLocks xmlns:a="http://schemas.openxmlformats.org/drawingml/2006/main" noChangeAspect="1"/>
                   </wp:cNvGraphicFramePr>
@@ -1554,7 +1584,7 @@
                     <a:graphicData uri="http://schemas.openxmlformats.org/drawingml/2006/picture">
                       <pic:pic xmlns:pic="http://schemas.openxmlformats.org/drawingml/2006/picture">
                         <pic:nvPicPr>
-                          <pic:cNvPr id="844635371" name=""/>
+                          <pic:cNvPr id="336506671" name=""/>
                           <pic:cNvPicPr/>
                         </pic:nvPicPr>
                         <pic:blipFill>
@@ -1566,7 +1596,7 @@
                         <pic:spPr>
                           <a:xfrm>
                             <a:off x="0" y="0"/>
-                            <a:ext cx="1468583" cy="274561"/>
+                            <a:ext cx="1448806" cy="340469"/>
                           </a:xfrm>
                           <a:prstGeom prst="rect">
                             <a:avLst/>
@@ -1600,8 +1630,8 @@
                 <w:noProof/>
               </w:rPr>
               <w:drawing>
-                <wp:inline distT="0" distB="0" distL="0" distR="0" wp14:anchorId="418FF2BD" wp14:editId="3C1CB3B3">
-                  <wp:extent cx="1869893" cy="2076450"/>
+                <wp:inline distT="0" distB="0" distL="0" distR="0" wp14:anchorId="418FF2BD" wp14:editId="4CA00BE5">
+                  <wp:extent cx="2024287" cy="2247900"/>
                   <wp:effectExtent l="0" t="0" r="0" b="0"/>
                   <wp:docPr id="82985572" name="Picture 1"/>
                   <wp:cNvGraphicFramePr>
@@ -1623,7 +1653,7 @@
                         <pic:spPr>
                           <a:xfrm>
                             <a:off x="0" y="0"/>
-                            <a:ext cx="1878812" cy="2086354"/>
+                            <a:ext cx="2057974" cy="2285308"/>
                           </a:xfrm>
                           <a:prstGeom prst="rect">
                             <a:avLst/>
@@ -1689,15 +1719,29 @@
                 <w:noProof/>
                 <w14:ligatures w14:val="standardContextual"/>
               </w:rPr>
-              <w:t xml:space="preserve">, initialized to -1 to be </w:t>
-            </w:r>
-            <w:r>
-              <w:rPr>
-                <w:noProof/>
-                <w:color w:val="000000" w:themeColor="text1"/>
+              <w:t xml:space="preserve">, initialized to -1 </w:t>
+            </w:r>
+            <w:r>
+              <w:rPr>
+                <w:noProof/>
                 <w14:ligatures w14:val="standardContextual"/>
               </w:rPr>
-              <w:t xml:space="preserve">different from </w:t>
+              <w:t xml:space="preserve">so </w:t>
+            </w:r>
+            <w:r>
+              <w:rPr>
+                <w:noProof/>
+                <w14:ligatures w14:val="standardContextual"/>
+              </w:rPr>
+              <w:t xml:space="preserve">to </w:t>
+            </w:r>
+            <w:r>
+              <w:rPr>
+                <w:noProof/>
+                <w:color w:val="000000" w:themeColor="text1"/>
+                <w14:ligatures w14:val="standardContextual"/>
+              </w:rPr>
+              <w:t xml:space="preserve">differ from </w:t>
             </w:r>
             <w:r>
               <w:rPr>
@@ -1826,7 +1870,6 @@
                 <w:noProof/>
                 <w:color w:val="000000" w:themeColor="text1"/>
               </w:rPr>
-              <w:lastRenderedPageBreak/>
               <w:drawing>
                 <wp:inline distT="0" distB="0" distL="0" distR="0" wp14:anchorId="4A7FF75C" wp14:editId="0367CC0C">
                   <wp:extent cx="5981700" cy="1076185"/>
@@ -2289,7 +2332,13 @@
               <w:t xml:space="preserve">right </w:t>
             </w:r>
             <w:r>
-              <w:t xml:space="preserve">column to activate, disabling the </w:t>
+              <w:t>column to activate</w:t>
+            </w:r>
+            <w:r>
+              <w:t xml:space="preserve"> and</w:t>
+            </w:r>
+            <w:r>
+              <w:t xml:space="preserve"> disabling the </w:t>
             </w:r>
             <w:r>
               <w:t>shifted</w:t>
@@ -2729,7 +2778,63 @@
                 <w:rFonts w:cstheme="minorHAnsi"/>
                 <w:color w:val="000000" w:themeColor="text1"/>
               </w:rPr>
-              <w:t>First of all, we configure the board pinout for TIM3 Chennel1 (PC6) and TIM3 Chennel2 (PC7).</w:t>
+              <w:t>First of all, we configure the board pinout for TIM3 Ch</w:t>
+            </w:r>
+            <w:r>
+              <w:rPr>
+                <w:rFonts w:cstheme="minorHAnsi"/>
+                <w:color w:val="000000" w:themeColor="text1"/>
+              </w:rPr>
+              <w:t>a</w:t>
+            </w:r>
+            <w:r>
+              <w:rPr>
+                <w:rFonts w:cstheme="minorHAnsi"/>
+                <w:color w:val="000000" w:themeColor="text1"/>
+              </w:rPr>
+              <w:t>nnel</w:t>
+            </w:r>
+            <w:r>
+              <w:rPr>
+                <w:rFonts w:cstheme="minorHAnsi"/>
+                <w:color w:val="000000" w:themeColor="text1"/>
+              </w:rPr>
+              <w:t xml:space="preserve"> </w:t>
+            </w:r>
+            <w:r>
+              <w:rPr>
+                <w:rFonts w:cstheme="minorHAnsi"/>
+                <w:color w:val="000000" w:themeColor="text1"/>
+              </w:rPr>
+              <w:t>1 (PC6) and TIM3 Ch</w:t>
+            </w:r>
+            <w:r>
+              <w:rPr>
+                <w:rFonts w:cstheme="minorHAnsi"/>
+                <w:color w:val="000000" w:themeColor="text1"/>
+              </w:rPr>
+              <w:t>a</w:t>
+            </w:r>
+            <w:r>
+              <w:rPr>
+                <w:rFonts w:cstheme="minorHAnsi"/>
+                <w:color w:val="000000" w:themeColor="text1"/>
+              </w:rPr>
+              <w:t>nnel</w:t>
+            </w:r>
+            <w:r>
+              <w:rPr>
+                <w:rFonts w:cstheme="minorHAnsi"/>
+                <w:color w:val="000000" w:themeColor="text1"/>
+              </w:rPr>
+              <w:t xml:space="preserve"> </w:t>
+            </w:r>
+            <w:r>
+              <w:rPr>
+                <w:rFonts w:cstheme="minorHAnsi"/>
+                <w:color w:val="000000" w:themeColor="text1"/>
+              </w:rPr>
+              <w:t>2 (PC7).</w:t>
             </w:r>
           </w:p>
           <w:p>
@@ -2751,7 +2856,7 @@
                 <w14:ligatures w14:val="standardContextual"/>
               </w:rPr>
               <w:drawing>
-                <wp:inline distT="0" distB="0" distL="0" distR="0" wp14:anchorId="771C9F47" wp14:editId="3649ADA3">
+                <wp:inline distT="0" distB="0" distL="0" distR="0" wp14:anchorId="771C9F47" wp14:editId="24F2E1CE">
                   <wp:extent cx="3180080" cy="2429550"/>
                   <wp:effectExtent l="0" t="0" r="1270" b="8890"/>
                   <wp:docPr id="820738789" name="Immagine 1"/>
@@ -3038,9 +3143,9 @@
                 <w14:ligatures w14:val="standardContextual"/>
               </w:rPr>
               <w:drawing>
-                <wp:inline distT="0" distB="0" distL="0" distR="0" wp14:anchorId="01FB0D19" wp14:editId="2A4E78F2">
-                  <wp:extent cx="1630582" cy="2217420"/>
-                  <wp:effectExtent l="0" t="0" r="8255" b="0"/>
+                <wp:inline distT="0" distB="0" distL="0" distR="0" wp14:anchorId="01FB0D19" wp14:editId="06E89D9A">
+                  <wp:extent cx="1691200" cy="2299855"/>
+                  <wp:effectExtent l="0" t="0" r="4445" b="5715"/>
                   <wp:docPr id="321230559" name="Immagine 7"/>
                   <wp:cNvGraphicFramePr>
                     <a:graphicFrameLocks xmlns:a="http://schemas.openxmlformats.org/drawingml/2006/main" noChangeAspect="1"/>
@@ -3066,7 +3171,7 @@
                         <pic:spPr bwMode="auto">
                           <a:xfrm>
                             <a:off x="0" y="0"/>
-                            <a:ext cx="1639917" cy="2230115"/>
+                            <a:ext cx="1702770" cy="2315589"/>
                           </a:xfrm>
                           <a:prstGeom prst="rect">
                             <a:avLst/>
@@ -3299,7 +3404,7 @@
                 <w14:ligatures w14:val="standardContextual"/>
               </w:rPr>
               <w:drawing>
-                <wp:inline distT="0" distB="0" distL="0" distR="0" wp14:anchorId="359756B1" wp14:editId="3B47385A">
+                <wp:inline distT="0" distB="0" distL="0" distR="0" wp14:anchorId="359756B1" wp14:editId="3BB0C0FE">
                   <wp:extent cx="3657600" cy="2785539"/>
                   <wp:effectExtent l="0" t="0" r="0" b="0"/>
                   <wp:docPr id="1185068899" name="Immagine 10"/>
@@ -3434,7 +3539,7 @@
           </w:p>
           <w:p>
             <w:pPr>
-              <w:pStyle w:val="Paragrafoelenco"/>
+              <w:pStyle w:val="ListParagraph"/>
               <w:numPr>
                 <w:ilvl w:val="0"/>
                 <w:numId w:val="19"/>
@@ -3469,7 +3574,7 @@
           </w:p>
           <w:p>
             <w:pPr>
-              <w:pStyle w:val="Paragrafoelenco"/>
+              <w:pStyle w:val="ListParagraph"/>
               <w:numPr>
                 <w:ilvl w:val="0"/>
                 <w:numId w:val="19"/>
@@ -3504,7 +3609,7 @@
           </w:p>
           <w:p>
             <w:pPr>
-              <w:pStyle w:val="Paragrafoelenco"/>
+              <w:pStyle w:val="ListParagraph"/>
               <w:numPr>
                 <w:ilvl w:val="0"/>
                 <w:numId w:val="19"/>
@@ -3539,7 +3644,7 @@
           </w:p>
           <w:p>
             <w:pPr>
-              <w:pStyle w:val="Paragrafoelenco"/>
+              <w:pStyle w:val="ListParagraph"/>
               <w:numPr>
                 <w:ilvl w:val="0"/>
                 <w:numId w:val="19"/>
@@ -3885,9 +3990,9 @@
                 <w14:ligatures w14:val="standardContextual"/>
               </w:rPr>
               <w:drawing>
-                <wp:inline distT="0" distB="0" distL="0" distR="0" wp14:anchorId="52A8ADCA" wp14:editId="387CB655">
-                  <wp:extent cx="2316395" cy="782782"/>
-                  <wp:effectExtent l="0" t="0" r="8255" b="0"/>
+                <wp:inline distT="0" distB="0" distL="0" distR="0" wp14:anchorId="52A8ADCA" wp14:editId="3666A28E">
+                  <wp:extent cx="2705879" cy="914400"/>
+                  <wp:effectExtent l="0" t="0" r="0" b="0"/>
                   <wp:docPr id="1766109456" name="Immagine 13"/>
                   <wp:cNvGraphicFramePr>
                     <a:graphicFrameLocks xmlns:a="http://schemas.openxmlformats.org/drawingml/2006/main" noChangeAspect="1"/>
@@ -3913,7 +4018,7 @@
                         <pic:spPr bwMode="auto">
                           <a:xfrm>
                             <a:off x="0" y="0"/>
-                            <a:ext cx="2326436" cy="786175"/>
+                            <a:ext cx="2750261" cy="929398"/>
                           </a:xfrm>
                           <a:prstGeom prst="rect">
                             <a:avLst/>
@@ -3949,7 +4054,49 @@
                 <w:rFonts w:cstheme="minorHAnsi"/>
                 <w:color w:val="000000" w:themeColor="text1"/>
               </w:rPr>
-              <w:t>These is an image with some measurement. We can notice how the rpm value is positive with a clockwise rotation and how the value is negative with a counterclockwise rotation:</w:t>
+              <w:t>Th</w:t>
+            </w:r>
+            <w:r>
+              <w:rPr>
+                <w:rFonts w:cstheme="minorHAnsi"/>
+                <w:color w:val="000000" w:themeColor="text1"/>
+              </w:rPr>
+              <w:t>i</w:t>
+            </w:r>
+            <w:r>
+              <w:rPr>
+                <w:rFonts w:cstheme="minorHAnsi"/>
+                <w:color w:val="000000" w:themeColor="text1"/>
+              </w:rPr>
+              <w:t>s is a</w:t>
+            </w:r>
+            <w:r>
+              <w:rPr>
+                <w:rFonts w:cstheme="minorHAnsi"/>
+                <w:color w:val="000000" w:themeColor="text1"/>
+              </w:rPr>
+              <w:t xml:space="preserve"> screenshot taken from our UART MATLAB console</w:t>
+            </w:r>
+            <w:r>
+              <w:rPr>
+                <w:rFonts w:cstheme="minorHAnsi"/>
+                <w:color w:val="000000" w:themeColor="text1"/>
+              </w:rPr>
+              <w:t xml:space="preserve"> with some measurement</w:t>
+            </w:r>
+            <w:r>
+              <w:rPr>
+                <w:rFonts w:cstheme="minorHAnsi"/>
+                <w:color w:val="000000" w:themeColor="text1"/>
+              </w:rPr>
+              <w:t>s</w:t>
+            </w:r>
+            <w:r>
+              <w:rPr>
+                <w:rFonts w:cstheme="minorHAnsi"/>
+                <w:color w:val="000000" w:themeColor="text1"/>
+              </w:rPr>
+              <w:t>. We can notice how the rpm value is positive with a clockwise rotation and how the value is negative with a counterclockwise rotation:</w:t>
             </w:r>
           </w:p>
           <w:p>
@@ -3974,9 +4121,9 @@
                 <w14:ligatures w14:val="standardContextual"/>
               </w:rPr>
               <w:drawing>
-                <wp:inline distT="0" distB="0" distL="0" distR="0" wp14:anchorId="6843A1D5" wp14:editId="679DC2FE">
-                  <wp:extent cx="2649878" cy="2613660"/>
-                  <wp:effectExtent l="0" t="0" r="0" b="0"/>
+                <wp:inline distT="0" distB="0" distL="0" distR="0" wp14:anchorId="6843A1D5" wp14:editId="15D53252">
+                  <wp:extent cx="2261491" cy="2230582"/>
+                  <wp:effectExtent l="0" t="0" r="5715" b="0"/>
                   <wp:docPr id="1271923286" name="Immagine 9"/>
                   <wp:cNvGraphicFramePr>
                     <a:graphicFrameLocks xmlns:a="http://schemas.openxmlformats.org/drawingml/2006/main" noChangeAspect="1"/>
@@ -4003,7 +4150,7 @@
                         <pic:spPr>
                           <a:xfrm>
                             <a:off x="0" y="0"/>
-                            <a:ext cx="2657462" cy="2621140"/>
+                            <a:ext cx="2277606" cy="2246476"/>
                           </a:xfrm>
                           <a:prstGeom prst="rect">
                             <a:avLst/>
@@ -6646,7 +6793,7 @@
     <w:lsdException w:name="Unresolved Mention" w:semiHidden="1" w:unhideWhenUsed="1"/>
     <w:lsdException w:name="Smart Link" w:semiHidden="1" w:unhideWhenUsed="1"/>
   </w:latentStyles>
-  <w:style w:type="paragraph" w:default="1" w:styleId="Normale">
+  <w:style w:type="paragraph" w:default="1" w:styleId="Normal">
     <w:name w:val="Normal"/>
     <w:qFormat/>
     <w:rsid w:val="00BF3FA8"/>
@@ -6662,13 +6809,13 @@
       <w14:ligatures w14:val="none"/>
     </w:rPr>
   </w:style>
-  <w:style w:type="character" w:default="1" w:styleId="Carpredefinitoparagrafo">
+  <w:style w:type="character" w:default="1" w:styleId="DefaultParagraphFont">
     <w:name w:val="Default Paragraph Font"/>
     <w:uiPriority w:val="1"/>
     <w:semiHidden/>
     <w:unhideWhenUsed/>
   </w:style>
-  <w:style w:type="table" w:default="1" w:styleId="Tabellanormale">
+  <w:style w:type="table" w:default="1" w:styleId="TableNormal">
     <w:name w:val="Normal Table"/>
     <w:uiPriority w:val="99"/>
     <w:semiHidden/>
@@ -6683,15 +6830,15 @@
       </w:tblCellMar>
     </w:tblPr>
   </w:style>
-  <w:style w:type="numbering" w:default="1" w:styleId="Nessunelenco">
+  <w:style w:type="numbering" w:default="1" w:styleId="NoList">
     <w:name w:val="No List"/>
     <w:uiPriority w:val="99"/>
     <w:semiHidden/>
     <w:unhideWhenUsed/>
   </w:style>
-  <w:style w:type="table" w:styleId="Grigliatabella">
+  <w:style w:type="table" w:styleId="TableGrid">
     <w:name w:val="Table Grid"/>
-    <w:basedOn w:val="Tabellanormale"/>
+    <w:basedOn w:val="TableNormal"/>
     <w:uiPriority w:val="39"/>
     <w:rsid w:val="0030269E"/>
     <w:rPr>
@@ -6715,7 +6862,7 @@
   </w:style>
   <w:style w:type="paragraph" w:customStyle="1" w:styleId="paragraph">
     <w:name w:val="paragraph"/>
-    <w:basedOn w:val="Normale"/>
+    <w:basedOn w:val="Normal"/>
     <w:rsid w:val="0030269E"/>
     <w:pPr>
       <w:spacing w:before="100" w:beforeAutospacing="1" w:after="100" w:afterAutospacing="1" w:line="240" w:lineRule="auto"/>
@@ -6729,17 +6876,17 @@
   </w:style>
   <w:style w:type="character" w:customStyle="1" w:styleId="normaltextrun">
     <w:name w:val="normaltextrun"/>
-    <w:basedOn w:val="Carpredefinitoparagrafo"/>
+    <w:basedOn w:val="DefaultParagraphFont"/>
     <w:rsid w:val="0030269E"/>
   </w:style>
   <w:style w:type="character" w:customStyle="1" w:styleId="eop">
     <w:name w:val="eop"/>
-    <w:basedOn w:val="Carpredefinitoparagrafo"/>
+    <w:basedOn w:val="DefaultParagraphFont"/>
     <w:rsid w:val="0030269E"/>
   </w:style>
-  <w:style w:type="paragraph" w:styleId="Paragrafoelenco">
+  <w:style w:type="paragraph" w:styleId="ListParagraph">
     <w:name w:val="List Paragraph"/>
-    <w:basedOn w:val="Normale"/>
+    <w:basedOn w:val="Normal"/>
     <w:uiPriority w:val="34"/>
     <w:qFormat/>
     <w:rsid w:val="00B541A9"/>
@@ -6748,10 +6895,10 @@
       <w:contextualSpacing/>
     </w:pPr>
   </w:style>
-  <w:style w:type="paragraph" w:styleId="PreformattatoHTML">
+  <w:style w:type="paragraph" w:styleId="HTMLPreformatted">
     <w:name w:val="HTML Preformatted"/>
-    <w:basedOn w:val="Normale"/>
-    <w:link w:val="PreformattatoHTMLCarattere"/>
+    <w:basedOn w:val="Normal"/>
+    <w:link w:val="HTMLPreformattedChar"/>
     <w:uiPriority w:val="99"/>
     <w:semiHidden/>
     <w:unhideWhenUsed/>
@@ -6765,10 +6912,10 @@
       <w:szCs w:val="20"/>
     </w:rPr>
   </w:style>
-  <w:style w:type="character" w:customStyle="1" w:styleId="PreformattatoHTMLCarattere">
-    <w:name w:val="Preformattato HTML Carattere"/>
-    <w:basedOn w:val="Carpredefinitoparagrafo"/>
-    <w:link w:val="PreformattatoHTML"/>
+  <w:style w:type="character" w:customStyle="1" w:styleId="HTMLPreformattedChar">
+    <w:name w:val="HTML Preformatted Char"/>
+    <w:basedOn w:val="DefaultParagraphFont"/>
+    <w:link w:val="HTMLPreformatted"/>
     <w:uiPriority w:val="99"/>
     <w:semiHidden/>
     <w:rsid w:val="00447098"/>
@@ -6781,7 +6928,7 @@
       <w14:ligatures w14:val="none"/>
     </w:rPr>
   </w:style>
-  <w:style w:type="paragraph" w:styleId="Nessunaspaziatura">
+  <w:style w:type="paragraph" w:styleId="NoSpacing">
     <w:name w:val="No Spacing"/>
     <w:uiPriority w:val="1"/>
     <w:qFormat/>
@@ -6810,10 +6957,10 @@
       <w:lang w:val="it-IT"/>
     </w:rPr>
   </w:style>
-  <w:style w:type="paragraph" w:styleId="Intestazione">
+  <w:style w:type="paragraph" w:styleId="Header">
     <w:name w:val="header"/>
-    <w:basedOn w:val="Normale"/>
-    <w:link w:val="IntestazioneCarattere"/>
+    <w:basedOn w:val="Normal"/>
+    <w:link w:val="HeaderChar"/>
     <w:uiPriority w:val="99"/>
     <w:unhideWhenUsed/>
     <w:rsid w:val="0040478A"/>
@@ -6825,10 +6972,10 @@
       <w:spacing w:after="0" w:line="240" w:lineRule="auto"/>
     </w:pPr>
   </w:style>
-  <w:style w:type="character" w:customStyle="1" w:styleId="IntestazioneCarattere">
-    <w:name w:val="Intestazione Carattere"/>
-    <w:basedOn w:val="Carpredefinitoparagrafo"/>
-    <w:link w:val="Intestazione"/>
+  <w:style w:type="character" w:customStyle="1" w:styleId="HeaderChar">
+    <w:name w:val="Header Char"/>
+    <w:basedOn w:val="DefaultParagraphFont"/>
+    <w:link w:val="Header"/>
     <w:uiPriority w:val="99"/>
     <w:rsid w:val="0040478A"/>
     <w:rPr>
@@ -6840,10 +6987,10 @@
       <w14:ligatures w14:val="none"/>
     </w:rPr>
   </w:style>
-  <w:style w:type="paragraph" w:styleId="Pidipagina">
+  <w:style w:type="paragraph" w:styleId="Footer">
     <w:name w:val="footer"/>
-    <w:basedOn w:val="Normale"/>
-    <w:link w:val="PidipaginaCarattere"/>
+    <w:basedOn w:val="Normal"/>
+    <w:link w:val="FooterChar"/>
     <w:uiPriority w:val="99"/>
     <w:unhideWhenUsed/>
     <w:rsid w:val="0040478A"/>
@@ -6855,10 +7002,10 @@
       <w:spacing w:after="0" w:line="240" w:lineRule="auto"/>
     </w:pPr>
   </w:style>
-  <w:style w:type="character" w:customStyle="1" w:styleId="PidipaginaCarattere">
-    <w:name w:val="Piè di pagina Carattere"/>
-    <w:basedOn w:val="Carpredefinitoparagrafo"/>
-    <w:link w:val="Pidipagina"/>
+  <w:style w:type="character" w:customStyle="1" w:styleId="FooterChar">
+    <w:name w:val="Footer Char"/>
+    <w:basedOn w:val="DefaultParagraphFont"/>
+    <w:link w:val="Footer"/>
     <w:uiPriority w:val="99"/>
     <w:rsid w:val="0040478A"/>
     <w:rPr>

</xml_diff>

<commit_message>
HW 10 report Andrea's review
</commit_message>
<xml_diff>
--- a/Lab_10/Homework10_A2.docx
+++ b/Lab_10/Homework10_A2.docx
@@ -4,7 +4,7 @@
   <w:body>
     <w:tbl>
       <w:tblPr>
-        <w:tblStyle w:val="TableGrid"/>
+        <w:tblStyle w:val="Grigliatabella"/>
         <w:tblW w:w="0" w:type="auto"/>
         <w:tblInd w:w="7225" w:type="dxa"/>
         <w:tblLook w:val="04A0" w:firstRow="1" w:lastRow="0" w:firstColumn="1" w:lastColumn="0" w:noHBand="0" w:noVBand="1"/>
@@ -20,7 +20,7 @@
           </w:tcPr>
           <w:p>
             <w:pPr>
-              <w:pStyle w:val="NoSpacing"/>
+              <w:pStyle w:val="Nessunaspaziatura"/>
             </w:pPr>
             <w:r>
               <w:t>Mark</w:t>
@@ -52,7 +52,7 @@
     </w:p>
     <w:tbl>
       <w:tblPr>
-        <w:tblStyle w:val="TableGrid"/>
+        <w:tblStyle w:val="Grigliatabella"/>
         <w:tblW w:w="0" w:type="auto"/>
         <w:tblLook w:val="05A0" w:firstRow="1" w:lastRow="0" w:firstColumn="1" w:lastColumn="1" w:noHBand="0" w:noVBand="1"/>
       </w:tblPr>
@@ -459,13 +459,8 @@
             <w:shd w:val="clear" w:color="auto" w:fill="FFF2CC" w:themeFill="accent4" w:themeFillTint="33"/>
           </w:tcPr>
           <w:p>
-            <w:proofErr w:type="spellStart"/>
-            <w:r>
-              <w:t>Maffezzini</w:t>
-            </w:r>
-            <w:proofErr w:type="spellEnd"/>
-            <w:r>
-              <w:t xml:space="preserve"> Andrea</w:t>
+            <w:r>
+              <w:t>Maffezzini Andrea</w:t>
             </w:r>
           </w:p>
         </w:tc>
@@ -615,7 +610,7 @@
     <w:p/>
     <w:tbl>
       <w:tblPr>
-        <w:tblStyle w:val="TableGrid"/>
+        <w:tblStyle w:val="Grigliatabella"/>
         <w:tblW w:w="0" w:type="auto"/>
         <w:tblLook w:val="04A0" w:firstRow="1" w:lastRow="0" w:firstColumn="1" w:lastColumn="0" w:noHBand="0" w:noVBand="1"/>
       </w:tblPr>
@@ -918,27 +913,13 @@
               <w:rPr>
                 <w:rFonts w:cstheme="minorHAnsi"/>
               </w:rPr>
-              <w:t xml:space="preserve">as </w:t>
-            </w:r>
-            <w:proofErr w:type="spellStart"/>
-            <w:r>
-              <w:rPr>
-                <w:rFonts w:cstheme="minorHAnsi"/>
-              </w:rPr>
-              <w:t>GPIO_</w:t>
-            </w:r>
-            <w:r>
-              <w:rPr>
-                <w:rFonts w:cstheme="minorHAnsi"/>
-              </w:rPr>
-              <w:t>Input</w:t>
-            </w:r>
-            <w:proofErr w:type="spellEnd"/>
-            <w:r>
-              <w:rPr>
-                <w:rFonts w:cstheme="minorHAnsi"/>
-              </w:rPr>
-              <w:t xml:space="preserve">; </w:t>
+              <w:t>as GPIO_</w:t>
+            </w:r>
+            <w:r>
+              <w:rPr>
+                <w:rFonts w:cstheme="minorHAnsi"/>
+              </w:rPr>
+              <w:t xml:space="preserve">Input; </w:t>
             </w:r>
             <w:r>
               <w:rPr>
@@ -962,16 +943,8 @@
               <w:rPr>
                 <w:rFonts w:cstheme="minorHAnsi"/>
               </w:rPr>
-              <w:t xml:space="preserve">, and so written, as </w:t>
-            </w:r>
-            <w:proofErr w:type="spellStart"/>
-            <w:r>
-              <w:rPr>
-                <w:rFonts w:cstheme="minorHAnsi"/>
-              </w:rPr>
-              <w:t>GPIO_Output</w:t>
-            </w:r>
-            <w:proofErr w:type="spellEnd"/>
+              <w:t>, and so written, as GPIO_Output</w:t>
+            </w:r>
             <w:r>
               <w:rPr>
                 <w:rFonts w:cstheme="minorHAnsi"/>
@@ -1371,21 +1344,7 @@
               <w:rPr>
                 <w:rFonts w:cstheme="minorHAnsi"/>
               </w:rPr>
-              <w:t>In the “</w:t>
-            </w:r>
-            <w:proofErr w:type="spellStart"/>
-            <w:r>
-              <w:rPr>
-                <w:rFonts w:cstheme="minorHAnsi"/>
-              </w:rPr>
-              <w:t>main.c</w:t>
-            </w:r>
-            <w:proofErr w:type="spellEnd"/>
-            <w:r>
-              <w:rPr>
-                <w:rFonts w:cstheme="minorHAnsi"/>
-              </w:rPr>
-              <w:t>”</w:t>
+              <w:t>In the “main.c”</w:t>
             </w:r>
             <w:r>
               <w:rPr>
@@ -1935,7 +1894,6 @@
               </w:rPr>
               <w:t xml:space="preserve">In the </w:t>
             </w:r>
-            <w:proofErr w:type="spellStart"/>
             <w:r>
               <w:rPr>
                 <w:rFonts w:cstheme="minorHAnsi"/>
@@ -1945,7 +1903,6 @@
               </w:rPr>
               <w:t>HAL_TIM_PeriodElapsedCallback</w:t>
             </w:r>
-            <w:proofErr w:type="spellEnd"/>
             <w:r>
               <w:rPr>
                 <w:rFonts w:cstheme="minorHAnsi"/>
@@ -2079,7 +2036,6 @@
               </w:rPr>
               <w:t xml:space="preserve"> the </w:t>
             </w:r>
-            <w:proofErr w:type="spellStart"/>
             <w:r>
               <w:rPr>
                 <w:rFonts w:cstheme="minorHAnsi"/>
@@ -2089,7 +2045,6 @@
               </w:rPr>
               <w:t>pressed_flag</w:t>
             </w:r>
-            <w:proofErr w:type="spellEnd"/>
             <w:r>
               <w:rPr>
                 <w:rFonts w:cstheme="minorHAnsi"/>
@@ -2454,7 +2409,6 @@
               </w:rPr>
               <w:t xml:space="preserve"> holds a different value from the previous one </w:t>
             </w:r>
-            <w:proofErr w:type="spellStart"/>
             <w:r>
               <w:rPr>
                 <w:rFonts w:cstheme="minorHAnsi"/>
@@ -2464,7 +2418,6 @@
               </w:rPr>
               <w:t>c_old</w:t>
             </w:r>
-            <w:proofErr w:type="spellEnd"/>
             <w:r>
               <w:rPr>
                 <w:rFonts w:cstheme="minorHAnsi"/>
@@ -2549,7 +2502,6 @@
               <w:lastRenderedPageBreak/>
               <w:t xml:space="preserve">can reset the global state </w:t>
             </w:r>
-            <w:proofErr w:type="spellStart"/>
             <w:r>
               <w:rPr>
                 <w:rFonts w:cstheme="minorHAnsi"/>
@@ -2559,7 +2511,6 @@
               </w:rPr>
               <w:t>pressed_flag</w:t>
             </w:r>
-            <w:proofErr w:type="spellEnd"/>
             <w:r>
               <w:rPr>
                 <w:rFonts w:cstheme="minorHAnsi"/>
@@ -2581,7 +2532,6 @@
               </w:rPr>
               <w:t xml:space="preserve"> </w:t>
             </w:r>
-            <w:proofErr w:type="spellStart"/>
             <w:r>
               <w:rPr>
                 <w:rFonts w:cstheme="minorHAnsi"/>
@@ -2591,7 +2541,6 @@
               </w:rPr>
               <w:t>c_old</w:t>
             </w:r>
-            <w:proofErr w:type="spellEnd"/>
             <w:r>
               <w:rPr>
                 <w:rFonts w:cstheme="minorHAnsi"/>
@@ -2856,7 +2805,7 @@
                 <w14:ligatures w14:val="standardContextual"/>
               </w:rPr>
               <w:drawing>
-                <wp:inline distT="0" distB="0" distL="0" distR="0" wp14:anchorId="771C9F47" wp14:editId="24F2E1CE">
+                <wp:inline distT="0" distB="0" distL="0" distR="0" wp14:anchorId="771C9F47" wp14:editId="76489075">
                   <wp:extent cx="3180080" cy="2429550"/>
                   <wp:effectExtent l="0" t="0" r="1270" b="8890"/>
                   <wp:docPr id="820738789" name="Immagine 1"/>
@@ -3143,7 +3092,7 @@
                 <w14:ligatures w14:val="standardContextual"/>
               </w:rPr>
               <w:drawing>
-                <wp:inline distT="0" distB="0" distL="0" distR="0" wp14:anchorId="01FB0D19" wp14:editId="06E89D9A">
+                <wp:inline distT="0" distB="0" distL="0" distR="0" wp14:anchorId="01FB0D19" wp14:editId="5AEAA1A8">
                   <wp:extent cx="1691200" cy="2299855"/>
                   <wp:effectExtent l="0" t="0" r="4445" b="5715"/>
                   <wp:docPr id="321230559" name="Immagine 7"/>
@@ -3404,7 +3353,7 @@
                 <w14:ligatures w14:val="standardContextual"/>
               </w:rPr>
               <w:drawing>
-                <wp:inline distT="0" distB="0" distL="0" distR="0" wp14:anchorId="359756B1" wp14:editId="3BB0C0FE">
+                <wp:inline distT="0" distB="0" distL="0" distR="0" wp14:anchorId="359756B1" wp14:editId="02D25A9B">
                   <wp:extent cx="3657600" cy="2785539"/>
                   <wp:effectExtent l="0" t="0" r="0" b="0"/>
                   <wp:docPr id="1185068899" name="Immagine 10"/>
@@ -3478,21 +3427,7 @@
               <w:rPr>
                 <w:rFonts w:cstheme="minorHAnsi"/>
               </w:rPr>
-              <w:t>In the “</w:t>
-            </w:r>
-            <w:proofErr w:type="spellStart"/>
-            <w:r>
-              <w:rPr>
-                <w:rFonts w:cstheme="minorHAnsi"/>
-              </w:rPr>
-              <w:t>main.c</w:t>
-            </w:r>
-            <w:proofErr w:type="spellEnd"/>
-            <w:r>
-              <w:rPr>
-                <w:rFonts w:cstheme="minorHAnsi"/>
-              </w:rPr>
-              <w:t>”</w:t>
+              <w:t>In the “main.c”</w:t>
             </w:r>
             <w:r>
               <w:rPr>
@@ -3539,7 +3474,7 @@
           </w:p>
           <w:p>
             <w:pPr>
-              <w:pStyle w:val="ListParagraph"/>
+              <w:pStyle w:val="Paragrafoelenco"/>
               <w:numPr>
                 <w:ilvl w:val="0"/>
                 <w:numId w:val="19"/>
@@ -3574,7 +3509,7 @@
           </w:p>
           <w:p>
             <w:pPr>
-              <w:pStyle w:val="ListParagraph"/>
+              <w:pStyle w:val="Paragrafoelenco"/>
               <w:numPr>
                 <w:ilvl w:val="0"/>
                 <w:numId w:val="19"/>
@@ -3609,7 +3544,7 @@
           </w:p>
           <w:p>
             <w:pPr>
-              <w:pStyle w:val="ListParagraph"/>
+              <w:pStyle w:val="Paragrafoelenco"/>
               <w:numPr>
                 <w:ilvl w:val="0"/>
                 <w:numId w:val="19"/>
@@ -3644,7 +3579,7 @@
           </w:p>
           <w:p>
             <w:pPr>
-              <w:pStyle w:val="ListParagraph"/>
+              <w:pStyle w:val="Paragrafoelenco"/>
               <w:numPr>
                 <w:ilvl w:val="0"/>
                 <w:numId w:val="19"/>
@@ -3806,7 +3741,6 @@
               </w:rPr>
               <w:t xml:space="preserve"> every second. It starts by storing the value of the </w:t>
             </w:r>
-            <w:proofErr w:type="spellStart"/>
             <w:r>
               <w:rPr>
                 <w:rFonts w:cstheme="minorHAnsi"/>
@@ -3816,7 +3750,6 @@
               </w:rPr>
               <w:t>new_position</w:t>
             </w:r>
-            <w:proofErr w:type="spellEnd"/>
             <w:r>
               <w:rPr>
                 <w:rFonts w:cstheme="minorHAnsi"/>
@@ -3824,7 +3757,6 @@
               </w:rPr>
               <w:t xml:space="preserve"> sampled in the old callback in the </w:t>
             </w:r>
-            <w:proofErr w:type="spellStart"/>
             <w:r>
               <w:rPr>
                 <w:rFonts w:cstheme="minorHAnsi"/>
@@ -3834,7 +3766,6 @@
               </w:rPr>
               <w:t>old_position</w:t>
             </w:r>
-            <w:proofErr w:type="spellEnd"/>
             <w:r>
               <w:rPr>
                 <w:rFonts w:cstheme="minorHAnsi"/>
@@ -3856,7 +3787,21 @@
                 <w:rFonts w:cstheme="minorHAnsi"/>
                 <w:color w:val="000000" w:themeColor="text1"/>
               </w:rPr>
-              <w:t>Then we check if an overflow or an underflow occurred supposing that the biggest number of steps the potentiometer can do in a second is half of the value of STEPS (border condition). Then we calculate the rpm value depending on the condition we are in (overflow, underflow, or normal condition). Then we send the rpm value to the PC through a UART.</w:t>
+              <w:t xml:space="preserve">Then we check if an overflow or an underflow occurred supposing that the biggest number of steps the </w:t>
+            </w:r>
+            <w:r>
+              <w:rPr>
+                <w:rFonts w:cstheme="minorHAnsi"/>
+                <w:color w:val="000000" w:themeColor="text1"/>
+              </w:rPr>
+              <w:t>encoder</w:t>
+            </w:r>
+            <w:r>
+              <w:rPr>
+                <w:rFonts w:cstheme="minorHAnsi"/>
+                <w:color w:val="000000" w:themeColor="text1"/>
+              </w:rPr>
+              <w:t xml:space="preserve"> can do in a second is half of the value of STEPS (border condition). Then we calculate the rpm value depending on the condition we are in (overflow, underflow, or normal condition). Then we send the rpm value to the PC through a UART.</w:t>
             </w:r>
           </w:p>
           <w:p>
@@ -6793,7 +6738,7 @@
     <w:lsdException w:name="Unresolved Mention" w:semiHidden="1" w:unhideWhenUsed="1"/>
     <w:lsdException w:name="Smart Link" w:semiHidden="1" w:unhideWhenUsed="1"/>
   </w:latentStyles>
-  <w:style w:type="paragraph" w:default="1" w:styleId="Normal">
+  <w:style w:type="paragraph" w:default="1" w:styleId="Normale">
     <w:name w:val="Normal"/>
     <w:qFormat/>
     <w:rsid w:val="00BF3FA8"/>
@@ -6809,13 +6754,13 @@
       <w14:ligatures w14:val="none"/>
     </w:rPr>
   </w:style>
-  <w:style w:type="character" w:default="1" w:styleId="DefaultParagraphFont">
+  <w:style w:type="character" w:default="1" w:styleId="Carpredefinitoparagrafo">
     <w:name w:val="Default Paragraph Font"/>
     <w:uiPriority w:val="1"/>
     <w:semiHidden/>
     <w:unhideWhenUsed/>
   </w:style>
-  <w:style w:type="table" w:default="1" w:styleId="TableNormal">
+  <w:style w:type="table" w:default="1" w:styleId="Tabellanormale">
     <w:name w:val="Normal Table"/>
     <w:uiPriority w:val="99"/>
     <w:semiHidden/>
@@ -6830,15 +6775,15 @@
       </w:tblCellMar>
     </w:tblPr>
   </w:style>
-  <w:style w:type="numbering" w:default="1" w:styleId="NoList">
+  <w:style w:type="numbering" w:default="1" w:styleId="Nessunelenco">
     <w:name w:val="No List"/>
     <w:uiPriority w:val="99"/>
     <w:semiHidden/>
     <w:unhideWhenUsed/>
   </w:style>
-  <w:style w:type="table" w:styleId="TableGrid">
+  <w:style w:type="table" w:styleId="Grigliatabella">
     <w:name w:val="Table Grid"/>
-    <w:basedOn w:val="TableNormal"/>
+    <w:basedOn w:val="Tabellanormale"/>
     <w:uiPriority w:val="39"/>
     <w:rsid w:val="0030269E"/>
     <w:rPr>
@@ -6862,7 +6807,7 @@
   </w:style>
   <w:style w:type="paragraph" w:customStyle="1" w:styleId="paragraph">
     <w:name w:val="paragraph"/>
-    <w:basedOn w:val="Normal"/>
+    <w:basedOn w:val="Normale"/>
     <w:rsid w:val="0030269E"/>
     <w:pPr>
       <w:spacing w:before="100" w:beforeAutospacing="1" w:after="100" w:afterAutospacing="1" w:line="240" w:lineRule="auto"/>
@@ -6876,17 +6821,17 @@
   </w:style>
   <w:style w:type="character" w:customStyle="1" w:styleId="normaltextrun">
     <w:name w:val="normaltextrun"/>
-    <w:basedOn w:val="DefaultParagraphFont"/>
+    <w:basedOn w:val="Carpredefinitoparagrafo"/>
     <w:rsid w:val="0030269E"/>
   </w:style>
   <w:style w:type="character" w:customStyle="1" w:styleId="eop">
     <w:name w:val="eop"/>
-    <w:basedOn w:val="DefaultParagraphFont"/>
+    <w:basedOn w:val="Carpredefinitoparagrafo"/>
     <w:rsid w:val="0030269E"/>
   </w:style>
-  <w:style w:type="paragraph" w:styleId="ListParagraph">
+  <w:style w:type="paragraph" w:styleId="Paragrafoelenco">
     <w:name w:val="List Paragraph"/>
-    <w:basedOn w:val="Normal"/>
+    <w:basedOn w:val="Normale"/>
     <w:uiPriority w:val="34"/>
     <w:qFormat/>
     <w:rsid w:val="00B541A9"/>
@@ -6895,10 +6840,10 @@
       <w:contextualSpacing/>
     </w:pPr>
   </w:style>
-  <w:style w:type="paragraph" w:styleId="HTMLPreformatted">
+  <w:style w:type="paragraph" w:styleId="PreformattatoHTML">
     <w:name w:val="HTML Preformatted"/>
-    <w:basedOn w:val="Normal"/>
-    <w:link w:val="HTMLPreformattedChar"/>
+    <w:basedOn w:val="Normale"/>
+    <w:link w:val="PreformattatoHTMLCarattere"/>
     <w:uiPriority w:val="99"/>
     <w:semiHidden/>
     <w:unhideWhenUsed/>
@@ -6912,10 +6857,10 @@
       <w:szCs w:val="20"/>
     </w:rPr>
   </w:style>
-  <w:style w:type="character" w:customStyle="1" w:styleId="HTMLPreformattedChar">
-    <w:name w:val="HTML Preformatted Char"/>
-    <w:basedOn w:val="DefaultParagraphFont"/>
-    <w:link w:val="HTMLPreformatted"/>
+  <w:style w:type="character" w:customStyle="1" w:styleId="PreformattatoHTMLCarattere">
+    <w:name w:val="Preformattato HTML Carattere"/>
+    <w:basedOn w:val="Carpredefinitoparagrafo"/>
+    <w:link w:val="PreformattatoHTML"/>
     <w:uiPriority w:val="99"/>
     <w:semiHidden/>
     <w:rsid w:val="00447098"/>
@@ -6928,7 +6873,7 @@
       <w14:ligatures w14:val="none"/>
     </w:rPr>
   </w:style>
-  <w:style w:type="paragraph" w:styleId="NoSpacing">
+  <w:style w:type="paragraph" w:styleId="Nessunaspaziatura">
     <w:name w:val="No Spacing"/>
     <w:uiPriority w:val="1"/>
     <w:qFormat/>
@@ -6957,10 +6902,10 @@
       <w:lang w:val="it-IT"/>
     </w:rPr>
   </w:style>
-  <w:style w:type="paragraph" w:styleId="Header">
+  <w:style w:type="paragraph" w:styleId="Intestazione">
     <w:name w:val="header"/>
-    <w:basedOn w:val="Normal"/>
-    <w:link w:val="HeaderChar"/>
+    <w:basedOn w:val="Normale"/>
+    <w:link w:val="IntestazioneCarattere"/>
     <w:uiPriority w:val="99"/>
     <w:unhideWhenUsed/>
     <w:rsid w:val="0040478A"/>
@@ -6972,10 +6917,10 @@
       <w:spacing w:after="0" w:line="240" w:lineRule="auto"/>
     </w:pPr>
   </w:style>
-  <w:style w:type="character" w:customStyle="1" w:styleId="HeaderChar">
-    <w:name w:val="Header Char"/>
-    <w:basedOn w:val="DefaultParagraphFont"/>
-    <w:link w:val="Header"/>
+  <w:style w:type="character" w:customStyle="1" w:styleId="IntestazioneCarattere">
+    <w:name w:val="Intestazione Carattere"/>
+    <w:basedOn w:val="Carpredefinitoparagrafo"/>
+    <w:link w:val="Intestazione"/>
     <w:uiPriority w:val="99"/>
     <w:rsid w:val="0040478A"/>
     <w:rPr>
@@ -6987,10 +6932,10 @@
       <w14:ligatures w14:val="none"/>
     </w:rPr>
   </w:style>
-  <w:style w:type="paragraph" w:styleId="Footer">
+  <w:style w:type="paragraph" w:styleId="Pidipagina">
     <w:name w:val="footer"/>
-    <w:basedOn w:val="Normal"/>
-    <w:link w:val="FooterChar"/>
+    <w:basedOn w:val="Normale"/>
+    <w:link w:val="PidipaginaCarattere"/>
     <w:uiPriority w:val="99"/>
     <w:unhideWhenUsed/>
     <w:rsid w:val="0040478A"/>
@@ -7002,10 +6947,10 @@
       <w:spacing w:after="0" w:line="240" w:lineRule="auto"/>
     </w:pPr>
   </w:style>
-  <w:style w:type="character" w:customStyle="1" w:styleId="FooterChar">
-    <w:name w:val="Footer Char"/>
-    <w:basedOn w:val="DefaultParagraphFont"/>
-    <w:link w:val="Footer"/>
+  <w:style w:type="character" w:customStyle="1" w:styleId="PidipaginaCarattere">
+    <w:name w:val="Piè di pagina Carattere"/>
+    <w:basedOn w:val="Carpredefinitoparagrafo"/>
+    <w:link w:val="Pidipagina"/>
     <w:uiPriority w:val="99"/>
     <w:rsid w:val="0040478A"/>
     <w:rPr>

</xml_diff>